<commit_message>
Slight change to table of contents
</commit_message>
<xml_diff>
--- a/docs/report_final.docx
+++ b/docs/report_final.docx
@@ -154,12 +154,12 @@
           <wp:inline distB="114300" distT="114300" distL="114300" distR="114300">
             <wp:extent cx="5731200" cy="4470400"/>
             <wp:effectExtent b="0" l="0" r="0" t="0"/>
-            <wp:docPr id="6" name="image7.jpg"/>
+            <wp:docPr id="6" name="image11.jpg"/>
             <a:graphic>
               <a:graphicData uri="http://schemas.openxmlformats.org/drawingml/2006/picture">
                 <pic:pic>
                   <pic:nvPicPr>
-                    <pic:cNvPr id="0" name="image7.jpg"/>
+                    <pic:cNvPr id="0" name="image11.jpg"/>
                     <pic:cNvPicPr preferRelativeResize="0"/>
                   </pic:nvPicPr>
                   <pic:blipFill>
@@ -424,7 +424,7 @@
           <w:ilvl w:val="1"/>
           <w:numId w:val="7"/>
         </w:numPr>
-        <w:spacing w:before="0" w:beforeAutospacing="0"/>
+        <w:spacing w:after="0" w:afterAutospacing="0" w:before="0" w:beforeAutospacing="0"/>
         <w:ind w:left="1440" w:hanging="360"/>
       </w:pPr>
       <w:bookmarkStart w:colFirst="0" w:colLast="0" w:name="_vaicm8pqidk0" w:id="13"/>
@@ -438,12 +438,71 @@
     </w:p>
     <w:p>
       <w:pPr>
+        <w:pStyle w:val="Heading3"/>
+        <w:numPr>
+          <w:ilvl w:val="0"/>
+          <w:numId w:val="7"/>
+        </w:numPr>
+        <w:spacing w:after="0" w:afterAutospacing="0" w:before="0" w:beforeAutospacing="0"/>
+        <w:ind w:left="720" w:hanging="360"/>
+        <w:rPr>
+          <w:color w:val="434343"/>
+          <w:sz w:val="28"/>
+          <w:szCs w:val="28"/>
+        </w:rPr>
+      </w:pPr>
+      <w:bookmarkStart w:colFirst="0" w:colLast="0" w:name="_1icc07k3tla7" w:id="14"/>
+      <w:bookmarkEnd w:id="14"/>
+      <w:r>
+        <w:rPr>
+          <w:rtl w:val="0"/>
+        </w:rPr>
+        <w:t xml:space="preserve">Discussion</w:t>
+      </w:r>
+    </w:p>
+    <w:p>
+      <w:pPr>
+        <w:pStyle w:val="Heading3"/>
+        <w:numPr>
+          <w:ilvl w:val="0"/>
+          <w:numId w:val="7"/>
+        </w:numPr>
+        <w:spacing w:before="0" w:beforeAutospacing="0"/>
+        <w:ind w:left="720" w:hanging="360"/>
+        <w:rPr>
+          <w:color w:val="434343"/>
+          <w:sz w:val="28"/>
+          <w:szCs w:val="28"/>
+        </w:rPr>
+      </w:pPr>
+      <w:bookmarkStart w:colFirst="0" w:colLast="0" w:name="_hq3efze2lv8x" w:id="15"/>
+      <w:bookmarkEnd w:id="15"/>
+      <w:r>
+        <w:rPr>
+          <w:rtl w:val="0"/>
+        </w:rPr>
+        <w:t xml:space="preserve">Conclusion</w:t>
+      </w:r>
+    </w:p>
+    <w:p>
+      <w:pPr>
+        <w:ind w:left="0" w:firstLine="0"/>
+        <w:rPr/>
+      </w:pPr>
+      <w:r>
+        <w:rPr>
+          <w:rtl w:val="0"/>
+        </w:rPr>
+      </w:r>
+    </w:p>
+    <w:p>
+      <w:pPr>
         <w:pStyle w:val="Heading1"/>
         <w:spacing w:before="280" w:lineRule="auto"/>
         <w:rPr/>
       </w:pPr>
-      <w:bookmarkStart w:colFirst="0" w:colLast="0" w:name="_8c3weda2lok6" w:id="14"/>
-      <w:bookmarkEnd w:id="14"/>
+      <w:bookmarkStart w:colFirst="0" w:colLast="0" w:name="_8c3weda2lok6" w:id="16"/>
+      <w:bookmarkEnd w:id="16"/>
       <w:r>
         <w:rPr>
           <w:rtl w:val="0"/>
@@ -456,8 +515,8 @@
         <w:spacing w:before="280" w:lineRule="auto"/>
         <w:rPr/>
       </w:pPr>
-      <w:bookmarkStart w:colFirst="0" w:colLast="0" w:name="_gkf8ba1zan52" w:id="15"/>
-      <w:bookmarkEnd w:id="15"/>
+      <w:bookmarkStart w:colFirst="0" w:colLast="0" w:name="_gkf8ba1zan52" w:id="17"/>
+      <w:bookmarkEnd w:id="17"/>
       <w:r>
         <w:rPr>
           <w:rtl w:val="0"/>
@@ -470,8 +529,8 @@
         <w:spacing w:before="280" w:lineRule="auto"/>
         <w:rPr/>
       </w:pPr>
-      <w:bookmarkStart w:colFirst="0" w:colLast="0" w:name="_th4nfv8k39g5" w:id="16"/>
-      <w:bookmarkEnd w:id="16"/>
+      <w:bookmarkStart w:colFirst="0" w:colLast="0" w:name="_th4nfv8k39g5" w:id="18"/>
+      <w:bookmarkEnd w:id="18"/>
       <w:r>
         <w:rPr>
           <w:rtl w:val="0"/>
@@ -484,8 +543,8 @@
         <w:spacing w:before="280" w:lineRule="auto"/>
         <w:rPr/>
       </w:pPr>
-      <w:bookmarkStart w:colFirst="0" w:colLast="0" w:name="_jqhxgvycbtct" w:id="17"/>
-      <w:bookmarkEnd w:id="17"/>
+      <w:bookmarkStart w:colFirst="0" w:colLast="0" w:name="_jqhxgvycbtct" w:id="19"/>
+      <w:bookmarkEnd w:id="19"/>
       <w:r>
         <w:rPr>
           <w:rtl w:val="0"/>
@@ -498,8 +557,8 @@
         <w:spacing w:before="280" w:lineRule="auto"/>
         <w:rPr/>
       </w:pPr>
-      <w:bookmarkStart w:colFirst="0" w:colLast="0" w:name="_6e7815f5ibun" w:id="18"/>
-      <w:bookmarkEnd w:id="18"/>
+      <w:bookmarkStart w:colFirst="0" w:colLast="0" w:name="_9i643s93tgoe" w:id="20"/>
+      <w:bookmarkEnd w:id="20"/>
       <w:r>
         <w:rPr>
           <w:rtl w:val="0"/>
@@ -512,8 +571,8 @@
         <w:spacing w:before="280" w:lineRule="auto"/>
         <w:rPr/>
       </w:pPr>
-      <w:bookmarkStart w:colFirst="0" w:colLast="0" w:name="_988m6172b7ne" w:id="19"/>
-      <w:bookmarkEnd w:id="19"/>
+      <w:bookmarkStart w:colFirst="0" w:colLast="0" w:name="_jhm4e5y02or7" w:id="21"/>
+      <w:bookmarkEnd w:id="21"/>
       <w:r>
         <w:rPr>
           <w:rtl w:val="0"/>
@@ -526,8 +585,11 @@
         <w:spacing w:before="280" w:lineRule="auto"/>
         <w:rPr/>
       </w:pPr>
-      <w:bookmarkStart w:colFirst="0" w:colLast="0" w:name="_a0rl7sgn8bik" w:id="20"/>
-      <w:bookmarkEnd w:id="20"/>
+      <w:bookmarkStart w:colFirst="0" w:colLast="0" w:name="_130a4ni386gb" w:id="22"/>
+      <w:bookmarkEnd w:id="22"/>
+      <w:r>
+        <w:br w:type="page"/>
+      </w:r>
       <w:r>
         <w:rPr>
           <w:rtl w:val="0"/>
@@ -540,78 +602,22 @@
         <w:spacing w:before="280" w:lineRule="auto"/>
         <w:rPr/>
       </w:pPr>
-      <w:bookmarkStart w:colFirst="0" w:colLast="0" w:name="_jkltyw5wy172" w:id="21"/>
-      <w:bookmarkEnd w:id="21"/>
-      <w:r>
-        <w:rPr>
-          <w:rtl w:val="0"/>
-        </w:rPr>
-      </w:r>
-    </w:p>
-    <w:p>
-      <w:pPr>
-        <w:pStyle w:val="Heading1"/>
-        <w:spacing w:before="280" w:lineRule="auto"/>
-        <w:rPr/>
-      </w:pPr>
-      <w:bookmarkStart w:colFirst="0" w:colLast="0" w:name="_jazavrmfhp9t" w:id="22"/>
-      <w:bookmarkEnd w:id="22"/>
-      <w:r>
-        <w:rPr>
-          <w:rtl w:val="0"/>
-        </w:rPr>
-      </w:r>
-    </w:p>
-    <w:p>
-      <w:pPr>
-        <w:pStyle w:val="Heading1"/>
-        <w:spacing w:before="280" w:lineRule="auto"/>
-        <w:rPr/>
-      </w:pPr>
-      <w:bookmarkStart w:colFirst="0" w:colLast="0" w:name="_9i643s93tgoe" w:id="23"/>
+      <w:bookmarkStart w:colFirst="0" w:colLast="0" w:name="_4rc7ceu4qcij" w:id="23"/>
       <w:bookmarkEnd w:id="23"/>
       <w:r>
         <w:rPr>
           <w:rtl w:val="0"/>
         </w:rPr>
-      </w:r>
-    </w:p>
-    <w:p>
-      <w:pPr>
-        <w:pStyle w:val="Heading1"/>
-        <w:spacing w:before="280" w:lineRule="auto"/>
-        <w:rPr/>
-      </w:pPr>
-      <w:bookmarkStart w:colFirst="0" w:colLast="0" w:name="_jhm4e5y02or7" w:id="24"/>
+        <w:t xml:space="preserve">Milestone 1: Baseline Model</w:t>
+      </w:r>
+    </w:p>
+    <w:p>
+      <w:pPr>
+        <w:pStyle w:val="Heading3"/>
+        <w:rPr/>
+      </w:pPr>
+      <w:bookmarkStart w:colFirst="0" w:colLast="0" w:name="_g0h08c9lrvlk" w:id="24"/>
       <w:bookmarkEnd w:id="24"/>
-      <w:r>
-        <w:rPr>
-          <w:rtl w:val="0"/>
-        </w:rPr>
-      </w:r>
-    </w:p>
-    <w:p>
-      <w:pPr>
-        <w:pStyle w:val="Heading1"/>
-        <w:spacing w:before="280" w:lineRule="auto"/>
-        <w:rPr/>
-      </w:pPr>
-      <w:bookmarkStart w:colFirst="0" w:colLast="0" w:name="_130a4ni386gb" w:id="25"/>
-      <w:bookmarkEnd w:id="25"/>
-      <w:r>
-        <w:rPr>
-          <w:rtl w:val="0"/>
-        </w:rPr>
-        <w:t xml:space="preserve">Milestone 1: Baseline Model</w:t>
-      </w:r>
-    </w:p>
-    <w:p>
-      <w:pPr>
-        <w:pStyle w:val="Heading3"/>
-        <w:rPr/>
-      </w:pPr>
-      <w:bookmarkStart w:colFirst="0" w:colLast="0" w:name="_g0h08c9lrvlk" w:id="26"/>
-      <w:bookmarkEnd w:id="26"/>
       <w:r>
         <w:rPr>
           <w:rtl w:val="0"/>
@@ -654,12 +660,12 @@
           <wp:inline distB="114300" distT="114300" distL="114300" distR="114300">
             <wp:extent cx="4295775" cy="2752725"/>
             <wp:effectExtent b="0" l="0" r="0" t="0"/>
-            <wp:docPr id="27" name="image14.png"/>
+            <wp:docPr id="27" name="image16.png"/>
             <a:graphic>
               <a:graphicData uri="http://schemas.openxmlformats.org/drawingml/2006/picture">
                 <pic:pic>
                   <pic:nvPicPr>
-                    <pic:cNvPr id="0" name="image14.png"/>
+                    <pic:cNvPr id="0" name="image16.png"/>
                     <pic:cNvPicPr preferRelativeResize="0"/>
                   </pic:nvPicPr>
                   <pic:blipFill>
@@ -733,12 +739,12 @@
           <wp:inline distB="114300" distT="114300" distL="114300" distR="114300">
             <wp:extent cx="4276725" cy="3095625"/>
             <wp:effectExtent b="0" l="0" r="0" t="0"/>
-            <wp:docPr id="14" name="image12.png"/>
+            <wp:docPr id="14" name="image13.png"/>
             <a:graphic>
               <a:graphicData uri="http://schemas.openxmlformats.org/drawingml/2006/picture">
                 <pic:pic>
                   <pic:nvPicPr>
-                    <pic:cNvPr id="0" name="image12.png"/>
+                    <pic:cNvPr id="0" name="image13.png"/>
                     <pic:cNvPicPr preferRelativeResize="0"/>
                   </pic:nvPicPr>
                   <pic:blipFill>
@@ -863,12 +869,12 @@
           <wp:inline distB="114300" distT="114300" distL="114300" distR="114300">
             <wp:extent cx="5731200" cy="1435100"/>
             <wp:effectExtent b="0" l="0" r="0" t="0"/>
-            <wp:docPr id="26" name="image24.png"/>
+            <wp:docPr id="26" name="image22.png"/>
             <a:graphic>
               <a:graphicData uri="http://schemas.openxmlformats.org/drawingml/2006/picture">
                 <pic:pic>
                   <pic:nvPicPr>
-                    <pic:cNvPr id="0" name="image24.png"/>
+                    <pic:cNvPr id="0" name="image22.png"/>
                     <pic:cNvPicPr preferRelativeResize="0"/>
                   </pic:nvPicPr>
                   <pic:blipFill>
@@ -966,12 +972,12 @@
           <wp:inline distB="114300" distT="114300" distL="114300" distR="114300">
             <wp:extent cx="1832037" cy="1832037"/>
             <wp:effectExtent b="0" l="0" r="0" t="0"/>
-            <wp:docPr id="1" name="image10.png"/>
+            <wp:docPr id="1" name="image4.png"/>
             <a:graphic>
               <a:graphicData uri="http://schemas.openxmlformats.org/drawingml/2006/picture">
                 <pic:pic>
                   <pic:nvPicPr>
-                    <pic:cNvPr id="0" name="image10.png"/>
+                    <pic:cNvPr id="0" name="image4.png"/>
                     <pic:cNvPicPr preferRelativeResize="0"/>
                   </pic:nvPicPr>
                   <pic:blipFill>
@@ -1001,12 +1007,12 @@
           <wp:inline distB="114300" distT="114300" distL="114300" distR="114300">
             <wp:extent cx="1844613" cy="1844613"/>
             <wp:effectExtent b="0" l="0" r="0" t="0"/>
-            <wp:docPr id="11" name="image5.png"/>
+            <wp:docPr id="11" name="image6.png"/>
             <a:graphic>
               <a:graphicData uri="http://schemas.openxmlformats.org/drawingml/2006/picture">
                 <pic:pic>
                   <pic:nvPicPr>
-                    <pic:cNvPr id="0" name="image5.png"/>
+                    <pic:cNvPr id="0" name="image6.png"/>
                     <pic:cNvPicPr preferRelativeResize="0"/>
                   </pic:nvPicPr>
                   <pic:blipFill>
@@ -1036,12 +1042,12 @@
           <wp:inline distB="114300" distT="114300" distL="114300" distR="114300">
             <wp:extent cx="1835088" cy="1835088"/>
             <wp:effectExtent b="0" l="0" r="0" t="0"/>
-            <wp:docPr id="9" name="image13.png"/>
+            <wp:docPr id="9" name="image1.png"/>
             <a:graphic>
               <a:graphicData uri="http://schemas.openxmlformats.org/drawingml/2006/picture">
                 <pic:pic>
                   <pic:nvPicPr>
-                    <pic:cNvPr id="0" name="image13.png"/>
+                    <pic:cNvPr id="0" name="image1.png"/>
                     <pic:cNvPicPr preferRelativeResize="0"/>
                   </pic:nvPicPr>
                   <pic:blipFill>
@@ -1112,8 +1118,8 @@
         <w:pStyle w:val="Heading3"/>
         <w:rPr/>
       </w:pPr>
-      <w:bookmarkStart w:colFirst="0" w:colLast="0" w:name="_912uc8np2yux" w:id="27"/>
-      <w:bookmarkEnd w:id="27"/>
+      <w:bookmarkStart w:colFirst="0" w:colLast="0" w:name="_912uc8np2yux" w:id="25"/>
+      <w:bookmarkEnd w:id="25"/>
       <w:r>
         <w:rPr>
           <w:rtl w:val="0"/>
@@ -2781,8 +2787,8 @@
         <w:pStyle w:val="Heading3"/>
         <w:rPr/>
       </w:pPr>
-      <w:bookmarkStart w:colFirst="0" w:colLast="0" w:name="_ie83oae5w333" w:id="28"/>
-      <w:bookmarkEnd w:id="28"/>
+      <w:bookmarkStart w:colFirst="0" w:colLast="0" w:name="_ie83oae5w333" w:id="26"/>
+      <w:bookmarkEnd w:id="26"/>
       <w:r>
         <w:rPr>
           <w:rtl w:val="0"/>
@@ -2816,8 +2822,8 @@
         <w:pStyle w:val="Heading3"/>
         <w:rPr/>
       </w:pPr>
-      <w:bookmarkStart w:colFirst="0" w:colLast="0" w:name="_vbxioe4fckio" w:id="29"/>
-      <w:bookmarkEnd w:id="29"/>
+      <w:bookmarkStart w:colFirst="0" w:colLast="0" w:name="_vbxioe4fckio" w:id="27"/>
+      <w:bookmarkEnd w:id="27"/>
       <w:r>
         <w:rPr>
           <w:rtl w:val="0"/>
@@ -2845,12 +2851,12 @@
           <wp:inline distB="114300" distT="114300" distL="114300" distR="114300">
             <wp:extent cx="5731200" cy="1625600"/>
             <wp:effectExtent b="0" l="0" r="0" t="0"/>
-            <wp:docPr id="2" name="image16.png"/>
+            <wp:docPr id="2" name="image23.png"/>
             <a:graphic>
               <a:graphicData uri="http://schemas.openxmlformats.org/drawingml/2006/picture">
                 <pic:pic>
                   <pic:nvPicPr>
-                    <pic:cNvPr id="0" name="image16.png"/>
+                    <pic:cNvPr id="0" name="image23.png"/>
                     <pic:cNvPicPr preferRelativeResize="0"/>
                   </pic:nvPicPr>
                   <pic:blipFill>
@@ -3451,36 +3457,36 @@
         <w:spacing w:before="280" w:lineRule="auto"/>
         <w:rPr/>
       </w:pPr>
-      <w:bookmarkStart w:colFirst="0" w:colLast="0" w:name="_i5g5b9gi720d" w:id="30"/>
+      <w:bookmarkStart w:colFirst="0" w:colLast="0" w:name="_i5g5b9gi720d" w:id="28"/>
+      <w:bookmarkEnd w:id="28"/>
+      <w:r>
+        <w:rPr>
+          <w:rtl w:val="0"/>
+        </w:rPr>
+        <w:t xml:space="preserve">Milestone 2: Actual model</w:t>
+      </w:r>
+    </w:p>
+    <w:p>
+      <w:pPr>
+        <w:pStyle w:val="Heading2"/>
+        <w:rPr/>
+      </w:pPr>
+      <w:bookmarkStart w:colFirst="0" w:colLast="0" w:name="_ub3c6sc5c4yb" w:id="29"/>
+      <w:bookmarkEnd w:id="29"/>
+      <w:r>
+        <w:rPr>
+          <w:rtl w:val="0"/>
+        </w:rPr>
+        <w:t xml:space="preserve">Chapter 1: Making the network architecture more complex</w:t>
+      </w:r>
+    </w:p>
+    <w:p>
+      <w:pPr>
+        <w:pStyle w:val="Heading3"/>
+        <w:rPr/>
+      </w:pPr>
+      <w:bookmarkStart w:colFirst="0" w:colLast="0" w:name="_q88ztqszaion" w:id="30"/>
       <w:bookmarkEnd w:id="30"/>
-      <w:r>
-        <w:rPr>
-          <w:rtl w:val="0"/>
-        </w:rPr>
-        <w:t xml:space="preserve">Milestone 2: Actual model</w:t>
-      </w:r>
-    </w:p>
-    <w:p>
-      <w:pPr>
-        <w:pStyle w:val="Heading2"/>
-        <w:rPr/>
-      </w:pPr>
-      <w:bookmarkStart w:colFirst="0" w:colLast="0" w:name="_ub3c6sc5c4yb" w:id="31"/>
-      <w:bookmarkEnd w:id="31"/>
-      <w:r>
-        <w:rPr>
-          <w:rtl w:val="0"/>
-        </w:rPr>
-        <w:t xml:space="preserve">Chapter 1: Making the network architecture more complex</w:t>
-      </w:r>
-    </w:p>
-    <w:p>
-      <w:pPr>
-        <w:pStyle w:val="Heading3"/>
-        <w:rPr/>
-      </w:pPr>
-      <w:bookmarkStart w:colFirst="0" w:colLast="0" w:name="_q88ztqszaion" w:id="32"/>
-      <w:bookmarkEnd w:id="32"/>
       <w:r>
         <w:rPr>
           <w:rtl w:val="0"/>
@@ -3664,173 +3670,173 @@
         <w:pStyle w:val="Heading3"/>
         <w:rPr/>
       </w:pPr>
-      <w:bookmarkStart w:colFirst="0" w:colLast="0" w:name="_3f6h6e01hwv" w:id="33"/>
+      <w:bookmarkStart w:colFirst="0" w:colLast="0" w:name="_3f6h6e01hwv" w:id="31"/>
+      <w:bookmarkEnd w:id="31"/>
+      <w:r>
+        <w:rPr>
+          <w:rtl w:val="0"/>
+        </w:rPr>
+        <w:t xml:space="preserve">2. The inputs and structure of the model</w:t>
+      </w:r>
+    </w:p>
+    <w:p>
+      <w:pPr>
+        <w:pStyle w:val="Heading3"/>
+        <w:rPr/>
+      </w:pPr>
+      <w:bookmarkStart w:colFirst="0" w:colLast="0" w:name="_r58eezc9iuy6" w:id="32"/>
+      <w:bookmarkEnd w:id="32"/>
+      <w:r>
+        <w:rPr>
+          <w:rtl w:val="0"/>
+        </w:rPr>
+        <w:t xml:space="preserve">Network input</w:t>
+      </w:r>
+    </w:p>
+    <w:p>
+      <w:pPr>
+        <w:rPr/>
+      </w:pPr>
+      <w:r>
+        <w:rPr>
+          <w:rtl w:val="0"/>
+        </w:rPr>
+        <w:t xml:space="preserve">A very important change between the previous and the present milestone was made by reevaluating the size of the training images. In designing the previous model we mistakenly thought that the size of the input images was 32x32 pixels, corresponding to the centers of the images on which the classification was based. In reality the input images were actually the entire 96x96 pixels, including the borders which do not influence the image classification. Since we borrowed some code from the GTSRB notebook, we did not fully understand that we were actually resizing these 96x96 pixel images to a 32x32 format. The image sizes reported earlier in this document for the previous milestone have been corrected.</w:t>
+      </w:r>
+    </w:p>
+    <w:p>
+      <w:pPr>
+        <w:rPr/>
+      </w:pPr>
+      <w:r>
+        <w:rPr>
+          <w:rtl w:val="0"/>
+        </w:rPr>
+      </w:r>
+    </w:p>
+    <w:p>
+      <w:pPr>
+        <w:rPr/>
+      </w:pPr>
+      <w:r>
+        <w:rPr>
+          <w:rtl w:val="0"/>
+        </w:rPr>
+        <w:t xml:space="preserve">Since it is likely that some important visual information is lost when an image is resized to a much smaller resolution, we first tried to change the input back to the original 96x96 image size. Unfortunately however, we ran into hardware restrictions as this input size did not fit into the 35 gigabytes of memory in Google Colab Pro. Due to these limitations, we decided to try resizing the images to 48x48, in order to see whether this would result in a gain in model accuracy. We applied this change to several of our models. </w:t>
+      </w:r>
+    </w:p>
+    <w:p>
+      <w:pPr>
+        <w:rPr/>
+      </w:pPr>
+      <w:r>
+        <w:rPr>
+          <w:rtl w:val="0"/>
+        </w:rPr>
+      </w:r>
+    </w:p>
+    <w:p>
+      <w:pPr>
+        <w:rPr/>
+      </w:pPr>
+      <w:r>
+        <w:rPr>
+          <w:rtl w:val="0"/>
+        </w:rPr>
+        <w:t xml:space="preserve">Resizing to 48x48 instead of to 32x32 did not significantly increase the accuracy of our early models. Furthermore, training the models on 32x32 input images was much faster than on 48x48 input images. Therefore, we chose to keep the dimensions of our input images set to a 32x32 pixel format. </w:t>
+      </w:r>
+    </w:p>
+    <w:p>
+      <w:pPr>
+        <w:rPr/>
+      </w:pPr>
+      <w:r>
+        <w:rPr>
+          <w:rtl w:val="0"/>
+        </w:rPr>
+      </w:r>
+    </w:p>
+    <w:p>
+      <w:pPr>
+        <w:rPr/>
+      </w:pPr>
+      <w:r>
+        <w:rPr>
+          <w:rtl w:val="0"/>
+        </w:rPr>
+        <w:t xml:space="preserve">In future models, however, we want to attempt cropping the input images so that only the 32x32 centers are included, eliminating the need for any resizing. The motivation for this is twofold. </w:t>
+      </w:r>
+    </w:p>
+    <w:p>
+      <w:pPr>
+        <w:rPr/>
+      </w:pPr>
+      <w:r>
+        <w:rPr>
+          <w:rtl w:val="0"/>
+        </w:rPr>
+      </w:r>
+    </w:p>
+    <w:p>
+      <w:pPr>
+        <w:rPr/>
+      </w:pPr>
+      <w:r>
+        <w:rPr>
+          <w:rtl w:val="0"/>
+        </w:rPr>
+        <w:t xml:space="preserve">Firstly, since only the center of the images influences the classification, it is possible that the borders of the images contain cells which conflict with the center-based classification (e.g. cancerous cells in the borders of images classified as healthy cells). This might cause the model to associate features of the wrong type of cell with the wrong classification. </w:t>
+      </w:r>
+    </w:p>
+    <w:p>
+      <w:pPr>
+        <w:rPr/>
+      </w:pPr>
+      <w:r>
+        <w:rPr>
+          <w:rtl w:val="0"/>
+        </w:rPr>
+      </w:r>
+    </w:p>
+    <w:p>
+      <w:pPr>
+        <w:rPr/>
+      </w:pPr>
+      <w:r>
+        <w:rPr>
+          <w:rtl w:val="0"/>
+        </w:rPr>
+        <w:t xml:space="preserve">Secondly, the input images are quite small to begin with. Each of the input images contains only a handful of cells. Therefore, each cell is represented by only a few pixels. Since the model is likely distinguishing the cells based on their individual characteristics rather than their relation to each other, the scope of the images being too small to do the latter, it is important to retain as much information as possible on the individual cell level. By only including the center patches, we retain much more information on individual cell architecture compared to when the full-size image is resized to fit into a 32x32 format. </w:t>
+      </w:r>
+    </w:p>
+    <w:p>
+      <w:pPr>
+        <w:rPr/>
+      </w:pPr>
+      <w:r>
+        <w:rPr>
+          <w:rtl w:val="0"/>
+        </w:rPr>
+      </w:r>
+    </w:p>
+    <w:p>
+      <w:pPr>
+        <w:rPr/>
+      </w:pPr>
+      <w:r>
+        <w:rPr>
+          <w:rtl w:val="0"/>
+        </w:rPr>
+        <w:t xml:space="preserve">Since we only noticed the actual size of the input images recently, the models for this milestone are still based on 96x96 images resized to 32x32 pixel format. These resized images are used to train and evaluate the following models.</w:t>
+      </w:r>
+    </w:p>
+    <w:p>
+      <w:pPr>
+        <w:pStyle w:val="Heading3"/>
+        <w:rPr/>
+      </w:pPr>
+      <w:bookmarkStart w:colFirst="0" w:colLast="0" w:name="_3k5qr8z65e8i" w:id="33"/>
       <w:bookmarkEnd w:id="33"/>
-      <w:r>
-        <w:rPr>
-          <w:rtl w:val="0"/>
-        </w:rPr>
-        <w:t xml:space="preserve">2. The inputs and structure of the model</w:t>
-      </w:r>
-    </w:p>
-    <w:p>
-      <w:pPr>
-        <w:pStyle w:val="Heading3"/>
-        <w:rPr/>
-      </w:pPr>
-      <w:bookmarkStart w:colFirst="0" w:colLast="0" w:name="_r58eezc9iuy6" w:id="34"/>
-      <w:bookmarkEnd w:id="34"/>
-      <w:r>
-        <w:rPr>
-          <w:rtl w:val="0"/>
-        </w:rPr>
-        <w:t xml:space="preserve">Network input</w:t>
-      </w:r>
-    </w:p>
-    <w:p>
-      <w:pPr>
-        <w:rPr/>
-      </w:pPr>
-      <w:r>
-        <w:rPr>
-          <w:rtl w:val="0"/>
-        </w:rPr>
-        <w:t xml:space="preserve">A very important change between the previous and the present milestone was made by reevaluating the size of the training images. In designing the previous model we mistakenly thought that the size of the input images was 32x32 pixels, corresponding to the centers of the images on which the classification was based. In reality the input images were actually the entire 96x96 pixels, including the borders which do not influence the image classification. Since we borrowed some code from the GTSRB notebook, we did not fully understand that we were actually resizing these 96x96 pixel images to a 32x32 format. The image sizes reported earlier in this document for the previous milestone have been corrected.</w:t>
-      </w:r>
-    </w:p>
-    <w:p>
-      <w:pPr>
-        <w:rPr/>
-      </w:pPr>
-      <w:r>
-        <w:rPr>
-          <w:rtl w:val="0"/>
-        </w:rPr>
-      </w:r>
-    </w:p>
-    <w:p>
-      <w:pPr>
-        <w:rPr/>
-      </w:pPr>
-      <w:r>
-        <w:rPr>
-          <w:rtl w:val="0"/>
-        </w:rPr>
-        <w:t xml:space="preserve">Since it is likely that some important visual information is lost when an image is resized to a much smaller resolution, we first tried to change the input back to the original 96x96 image size. Unfortunately however, we ran into hardware restrictions as this input size did not fit into the 35 gigabytes of memory in Google Colab Pro. Due to these limitations, we decided to try resizing the images to 48x48, in order to see whether this would result in a gain in model accuracy. We applied this change to several of our models. </w:t>
-      </w:r>
-    </w:p>
-    <w:p>
-      <w:pPr>
-        <w:rPr/>
-      </w:pPr>
-      <w:r>
-        <w:rPr>
-          <w:rtl w:val="0"/>
-        </w:rPr>
-      </w:r>
-    </w:p>
-    <w:p>
-      <w:pPr>
-        <w:rPr/>
-      </w:pPr>
-      <w:r>
-        <w:rPr>
-          <w:rtl w:val="0"/>
-        </w:rPr>
-        <w:t xml:space="preserve">Resizing to 48x48 instead of to 32x32 did not significantly increase the accuracy of our early models. Furthermore, training the models on 32x32 input images was much faster than on 48x48 input images. Therefore, we chose to keep the dimensions of our input images set to a 32x32 pixel format. </w:t>
-      </w:r>
-    </w:p>
-    <w:p>
-      <w:pPr>
-        <w:rPr/>
-      </w:pPr>
-      <w:r>
-        <w:rPr>
-          <w:rtl w:val="0"/>
-        </w:rPr>
-      </w:r>
-    </w:p>
-    <w:p>
-      <w:pPr>
-        <w:rPr/>
-      </w:pPr>
-      <w:r>
-        <w:rPr>
-          <w:rtl w:val="0"/>
-        </w:rPr>
-        <w:t xml:space="preserve">In future models, however, we want to attempt cropping the input images so that only the 32x32 centers are included, eliminating the need for any resizing. The motivation for this is twofold. </w:t>
-      </w:r>
-    </w:p>
-    <w:p>
-      <w:pPr>
-        <w:rPr/>
-      </w:pPr>
-      <w:r>
-        <w:rPr>
-          <w:rtl w:val="0"/>
-        </w:rPr>
-      </w:r>
-    </w:p>
-    <w:p>
-      <w:pPr>
-        <w:rPr/>
-      </w:pPr>
-      <w:r>
-        <w:rPr>
-          <w:rtl w:val="0"/>
-        </w:rPr>
-        <w:t xml:space="preserve">Firstly, since only the center of the images influences the classification, it is possible that the borders of the images contain cells which conflict with the center-based classification (e.g. cancerous cells in the borders of images classified as healthy cells). This might cause the model to associate features of the wrong type of cell with the wrong classification. </w:t>
-      </w:r>
-    </w:p>
-    <w:p>
-      <w:pPr>
-        <w:rPr/>
-      </w:pPr>
-      <w:r>
-        <w:rPr>
-          <w:rtl w:val="0"/>
-        </w:rPr>
-      </w:r>
-    </w:p>
-    <w:p>
-      <w:pPr>
-        <w:rPr/>
-      </w:pPr>
-      <w:r>
-        <w:rPr>
-          <w:rtl w:val="0"/>
-        </w:rPr>
-        <w:t xml:space="preserve">Secondly, the input images are quite small to begin with. Each of the input images contains only a handful of cells. Therefore, each cell is represented by only a few pixels. Since the model is likely distinguishing the cells based on their individual characteristics rather than their relation to each other, the scope of the images being too small to do the latter, it is important to retain as much information as possible on the individual cell level. By only including the center patches, we retain much more information on individual cell architecture compared to when the full-size image is resized to fit into a 32x32 format. </w:t>
-      </w:r>
-    </w:p>
-    <w:p>
-      <w:pPr>
-        <w:rPr/>
-      </w:pPr>
-      <w:r>
-        <w:rPr>
-          <w:rtl w:val="0"/>
-        </w:rPr>
-      </w:r>
-    </w:p>
-    <w:p>
-      <w:pPr>
-        <w:rPr/>
-      </w:pPr>
-      <w:r>
-        <w:rPr>
-          <w:rtl w:val="0"/>
-        </w:rPr>
-        <w:t xml:space="preserve">Since we only noticed the actual size of the input images recently, the models for this milestone are still based on 96x96 images resized to 32x32 pixel format. These resized images are used to train and evaluate the following models.</w:t>
-      </w:r>
-    </w:p>
-    <w:p>
-      <w:pPr>
-        <w:pStyle w:val="Heading3"/>
-        <w:rPr/>
-      </w:pPr>
-      <w:bookmarkStart w:colFirst="0" w:colLast="0" w:name="_3k5qr8z65e8i" w:id="35"/>
-      <w:bookmarkEnd w:id="35"/>
       <w:r>
         <w:rPr>
           <w:rtl w:val="0"/>
@@ -6541,57 +6547,57 @@
         <w:pStyle w:val="Heading3"/>
         <w:rPr/>
       </w:pPr>
-      <w:bookmarkStart w:colFirst="0" w:colLast="0" w:name="_zfpfubhxp05x" w:id="36"/>
+      <w:bookmarkStart w:colFirst="0" w:colLast="0" w:name="_zfpfubhxp05x" w:id="34"/>
+      <w:bookmarkEnd w:id="34"/>
+      <w:r>
+        <w:rPr>
+          <w:rtl w:val="0"/>
+        </w:rPr>
+        <w:t xml:space="preserve">3. The training methodology</w:t>
+      </w:r>
+    </w:p>
+    <w:p>
+      <w:pPr>
+        <w:rPr/>
+      </w:pPr>
+      <w:r>
+        <w:rPr>
+          <w:rtl w:val="0"/>
+        </w:rPr>
+        <w:t xml:space="preserve">All models were trained using the default hyperparameters (eg. LR: 0.001, SGD).</w:t>
+      </w:r>
+      <w:r>
+        <w:rPr>
+          <w:rtl w:val="0"/>
+        </w:rPr>
+      </w:r>
+    </w:p>
+    <w:p>
+      <w:pPr>
+        <w:pStyle w:val="Heading3"/>
+        <w:rPr/>
+      </w:pPr>
+      <w:bookmarkStart w:colFirst="0" w:colLast="0" w:name="_d6x5cx3fk81k" w:id="35"/>
+      <w:bookmarkEnd w:id="35"/>
+      <w:r>
+        <w:rPr>
+          <w:rtl w:val="0"/>
+        </w:rPr>
+        <w:t xml:space="preserve">4. Comparison to previous models and analysis of results</w:t>
+      </w:r>
+      <w:r>
+        <w:rPr>
+          <w:rtl w:val="0"/>
+        </w:rPr>
+      </w:r>
+    </w:p>
+    <w:p>
+      <w:pPr>
+        <w:pStyle w:val="Heading4"/>
+        <w:rPr/>
+      </w:pPr>
+      <w:bookmarkStart w:colFirst="0" w:colLast="0" w:name="_vbzpj7d3ste5" w:id="36"/>
       <w:bookmarkEnd w:id="36"/>
-      <w:r>
-        <w:rPr>
-          <w:rtl w:val="0"/>
-        </w:rPr>
-        <w:t xml:space="preserve">3. The training methodology</w:t>
-      </w:r>
-    </w:p>
-    <w:p>
-      <w:pPr>
-        <w:rPr/>
-      </w:pPr>
-      <w:r>
-        <w:rPr>
-          <w:rtl w:val="0"/>
-        </w:rPr>
-        <w:t xml:space="preserve">All models were trained using the default hyperparameters (eg. LR: 0.001, SGD).</w:t>
-      </w:r>
-      <w:r>
-        <w:rPr>
-          <w:rtl w:val="0"/>
-        </w:rPr>
-      </w:r>
-    </w:p>
-    <w:p>
-      <w:pPr>
-        <w:pStyle w:val="Heading3"/>
-        <w:rPr/>
-      </w:pPr>
-      <w:bookmarkStart w:colFirst="0" w:colLast="0" w:name="_d6x5cx3fk81k" w:id="37"/>
-      <w:bookmarkEnd w:id="37"/>
-      <w:r>
-        <w:rPr>
-          <w:rtl w:val="0"/>
-        </w:rPr>
-        <w:t xml:space="preserve">4. Comparison to previous models and analysis of results</w:t>
-      </w:r>
-      <w:r>
-        <w:rPr>
-          <w:rtl w:val="0"/>
-        </w:rPr>
-      </w:r>
-    </w:p>
-    <w:p>
-      <w:pPr>
-        <w:pStyle w:val="Heading4"/>
-        <w:rPr/>
-      </w:pPr>
-      <w:bookmarkStart w:colFirst="0" w:colLast="0" w:name="_vbzpj7d3ste5" w:id="38"/>
-      <w:bookmarkEnd w:id="38"/>
       <w:r>
         <w:rPr>
           <w:rtl w:val="0"/>
@@ -6609,12 +6615,12 @@
           <wp:inline distB="114300" distT="114300" distL="114300" distR="114300">
             <wp:extent cx="5731200" cy="1638300"/>
             <wp:effectExtent b="0" l="0" r="0" t="0"/>
-            <wp:docPr id="28" name="image25.png"/>
+            <wp:docPr id="28" name="image20.png"/>
             <a:graphic>
               <a:graphicData uri="http://schemas.openxmlformats.org/drawingml/2006/picture">
                 <pic:pic>
                   <pic:nvPicPr>
-                    <pic:cNvPr id="0" name="image25.png"/>
+                    <pic:cNvPr id="0" name="image20.png"/>
                     <pic:cNvPicPr preferRelativeResize="0"/>
                   </pic:nvPicPr>
                   <pic:blipFill>
@@ -6732,8 +6738,8 @@
         <w:pStyle w:val="Heading4"/>
         <w:rPr/>
       </w:pPr>
-      <w:bookmarkStart w:colFirst="0" w:colLast="0" w:name="_xgy499dnjn72" w:id="39"/>
-      <w:bookmarkEnd w:id="39"/>
+      <w:bookmarkStart w:colFirst="0" w:colLast="0" w:name="_xgy499dnjn72" w:id="37"/>
+      <w:bookmarkEnd w:id="37"/>
       <w:r>
         <w:rPr>
           <w:rtl w:val="0"/>
@@ -6762,12 +6768,12 @@
           <wp:inline distB="114300" distT="114300" distL="114300" distR="114300">
             <wp:extent cx="5731200" cy="1625600"/>
             <wp:effectExtent b="0" l="0" r="0" t="0"/>
-            <wp:docPr id="20" name="image19.png"/>
+            <wp:docPr id="20" name="image15.png"/>
             <a:graphic>
               <a:graphicData uri="http://schemas.openxmlformats.org/drawingml/2006/picture">
                 <pic:pic>
                   <pic:nvPicPr>
-                    <pic:cNvPr id="0" name="image19.png"/>
+                    <pic:cNvPr id="0" name="image15.png"/>
                     <pic:cNvPicPr preferRelativeResize="0"/>
                   </pic:nvPicPr>
                   <pic:blipFill>
@@ -6862,8 +6868,8 @@
         <w:pStyle w:val="Heading4"/>
         <w:rPr/>
       </w:pPr>
-      <w:bookmarkStart w:colFirst="0" w:colLast="0" w:name="_j0r5ljyz3je" w:id="40"/>
-      <w:bookmarkEnd w:id="40"/>
+      <w:bookmarkStart w:colFirst="0" w:colLast="0" w:name="_j0r5ljyz3je" w:id="38"/>
+      <w:bookmarkEnd w:id="38"/>
       <w:r>
         <w:rPr>
           <w:rtl w:val="0"/>
@@ -6892,12 +6898,12 @@
           <wp:inline distB="114300" distT="114300" distL="114300" distR="114300">
             <wp:extent cx="5731200" cy="1612900"/>
             <wp:effectExtent b="0" l="0" r="0" t="0"/>
-            <wp:docPr id="21" name="image15.png"/>
+            <wp:docPr id="21" name="image14.png"/>
             <a:graphic>
               <a:graphicData uri="http://schemas.openxmlformats.org/drawingml/2006/picture">
                 <pic:pic>
                   <pic:nvPicPr>
-                    <pic:cNvPr id="0" name="image15.png"/>
+                    <pic:cNvPr id="0" name="image14.png"/>
                     <pic:cNvPicPr preferRelativeResize="0"/>
                   </pic:nvPicPr>
                   <pic:blipFill>
@@ -6992,8 +6998,8 @@
         <w:pStyle w:val="Heading4"/>
         <w:rPr/>
       </w:pPr>
-      <w:bookmarkStart w:colFirst="0" w:colLast="0" w:name="_xglloefr35pc" w:id="41"/>
-      <w:bookmarkEnd w:id="41"/>
+      <w:bookmarkStart w:colFirst="0" w:colLast="0" w:name="_xglloefr35pc" w:id="39"/>
+      <w:bookmarkEnd w:id="39"/>
       <w:r>
         <w:rPr>
           <w:rtl w:val="0"/>
@@ -7052,12 +7058,12 @@
           <wp:inline distB="114300" distT="114300" distL="114300" distR="114300">
             <wp:extent cx="5731200" cy="1638300"/>
             <wp:effectExtent b="0" l="0" r="0" t="0"/>
-            <wp:docPr id="4" name="image9.png"/>
+            <wp:docPr id="4" name="image10.png"/>
             <a:graphic>
               <a:graphicData uri="http://schemas.openxmlformats.org/drawingml/2006/picture">
                 <pic:pic>
                   <pic:nvPicPr>
-                    <pic:cNvPr id="0" name="image9.png"/>
+                    <pic:cNvPr id="0" name="image10.png"/>
                     <pic:cNvPicPr preferRelativeResize="0"/>
                   </pic:nvPicPr>
                   <pic:blipFill>
@@ -7173,24 +7179,73 @@
         <w:pStyle w:val="Heading2"/>
         <w:rPr/>
       </w:pPr>
-      <w:bookmarkStart w:colFirst="0" w:colLast="0" w:name="_9qh5jtoav7pf" w:id="42"/>
+      <w:bookmarkStart w:colFirst="0" w:colLast="0" w:name="_9qh5jtoav7pf" w:id="40"/>
+      <w:bookmarkEnd w:id="40"/>
+      <w:r>
+        <w:rPr>
+          <w:rtl w:val="0"/>
+        </w:rPr>
+        <w:t xml:space="preserve">Chapter 2: Tweaking the model hyperparameters</w:t>
+      </w:r>
+    </w:p>
+    <w:p>
+      <w:pPr>
+        <w:rPr/>
+      </w:pPr>
+      <w:r>
+        <w:rPr>
+          <w:rtl w:val="0"/>
+        </w:rPr>
+        <w:t xml:space="preserve">After designing an increasingly complex network architecture and deciding upon training the architecture outlined above, we attempted to tweak the training process in several different ways. </w:t>
+      </w:r>
+      <w:r>
+        <w:rPr>
+          <w:rtl w:val="0"/>
+        </w:rPr>
+      </w:r>
+    </w:p>
+    <w:p>
+      <w:pPr>
+        <w:pStyle w:val="Heading3"/>
+        <w:rPr/>
+      </w:pPr>
+      <w:bookmarkStart w:colFirst="0" w:colLast="0" w:name="_7eif4567537" w:id="41"/>
+      <w:bookmarkEnd w:id="41"/>
+      <w:r>
+        <w:rPr>
+          <w:rtl w:val="0"/>
+        </w:rPr>
+        <w:t xml:space="preserve">1. The analysis of data and construction of features</w:t>
+      </w:r>
+      <w:r>
+        <w:rPr>
+          <w:rtl w:val="0"/>
+        </w:rPr>
+      </w:r>
+    </w:p>
+    <w:p>
+      <w:pPr>
+        <w:pStyle w:val="Heading4"/>
+        <w:rPr/>
+      </w:pPr>
+      <w:bookmarkStart w:colFirst="0" w:colLast="0" w:name="_qo5rx26jw26z" w:id="42"/>
       <w:bookmarkEnd w:id="42"/>
       <w:r>
         <w:rPr>
           <w:rtl w:val="0"/>
         </w:rPr>
-        <w:t xml:space="preserve">Chapter 2: Tweaking the model hyperparameters</w:t>
-      </w:r>
-    </w:p>
-    <w:p>
-      <w:pPr>
-        <w:rPr/>
-      </w:pPr>
-      <w:r>
-        <w:rPr>
-          <w:rtl w:val="0"/>
-        </w:rPr>
-        <w:t xml:space="preserve">After designing an increasingly complex network architecture and deciding upon training the architecture outlined above, we attempted to tweak the training process in several different ways. </w:t>
+        <w:t xml:space="preserve">Different splits of training data</w:t>
+      </w:r>
+    </w:p>
+    <w:p>
+      <w:pPr>
+        <w:rPr/>
+      </w:pPr>
+      <w:r>
+        <w:rPr>
+          <w:rtl w:val="0"/>
+        </w:rPr>
+        <w:t xml:space="preserve">Our data was split into 70% training data and 30% validation data randomly. Since our training contains negative samples that were hard-mined it is possible that these samples which are hard to classify are distributed unevenly across the training and validation data. A hypothesis of ours was that in the specific split we performed in training our models, the validation data possibly contained relatively more difficult to classify examples (outliers). Since these outliers lie close to the decision boundary drawn by the model, small changes in model parameters might result in different predictions for these samples. As a result, the validation accuracy might differ quite heavily between parameter updates. Therefore, we tried several different random splits to determine whether an unequal distribution of outliers might be the root cause of our fluctuating validation accuracies. </w:t>
       </w:r>
       <w:r>
         <w:rPr>
@@ -7203,18 +7258,38 @@
         <w:pStyle w:val="Heading3"/>
         <w:rPr/>
       </w:pPr>
-      <w:bookmarkStart w:colFirst="0" w:colLast="0" w:name="_7eif4567537" w:id="43"/>
+      <w:bookmarkStart w:colFirst="0" w:colLast="0" w:name="_eqs2zrrej0ad" w:id="43"/>
       <w:bookmarkEnd w:id="43"/>
       <w:r>
         <w:rPr>
           <w:rtl w:val="0"/>
         </w:rPr>
-        <w:t xml:space="preserve">1. The analysis of data and construction of features</w:t>
-      </w:r>
-      <w:r>
-        <w:rPr>
-          <w:rtl w:val="0"/>
-        </w:rPr>
+        <w:t xml:space="preserve">2. The inputs and structure of the model</w:t>
+      </w:r>
+    </w:p>
+    <w:p>
+      <w:pPr>
+        <w:rPr/>
+      </w:pPr>
+      <w:r>
+        <w:rPr>
+          <w:rtl w:val="0"/>
+        </w:rPr>
+        <w:t xml:space="preserve">The model architecture used for this iteration is identical to that of the previous iteration, since the focus for this iteration was directed at tweaking the model’s hyperparameters.</w:t>
+      </w:r>
+    </w:p>
+    <w:p>
+      <w:pPr>
+        <w:pStyle w:val="Heading3"/>
+        <w:rPr/>
+      </w:pPr>
+      <w:bookmarkStart w:colFirst="0" w:colLast="0" w:name="_l03fgi6eovf4" w:id="44"/>
+      <w:bookmarkEnd w:id="44"/>
+      <w:r>
+        <w:rPr>
+          <w:rtl w:val="0"/>
+        </w:rPr>
+        <w:t xml:space="preserve">3. The training methodology</w:t>
       </w:r>
     </w:p>
     <w:p>
@@ -7222,29 +7297,141 @@
         <w:pStyle w:val="Heading4"/>
         <w:rPr/>
       </w:pPr>
-      <w:bookmarkStart w:colFirst="0" w:colLast="0" w:name="_qo5rx26jw26z" w:id="44"/>
-      <w:bookmarkEnd w:id="44"/>
-      <w:r>
-        <w:rPr>
-          <w:rtl w:val="0"/>
-        </w:rPr>
-        <w:t xml:space="preserve">Different splits of training data</w:t>
-      </w:r>
-    </w:p>
-    <w:p>
-      <w:pPr>
-        <w:rPr/>
-      </w:pPr>
-      <w:r>
-        <w:rPr>
-          <w:rtl w:val="0"/>
-        </w:rPr>
-        <w:t xml:space="preserve">Our data was split into 70% training data and 30% validation data randomly. Since our training contains negative samples that were hard-mined it is possible that these samples which are hard to classify are distributed unevenly across the training and validation data. A hypothesis of ours was that in the specific split we performed in training our models, the validation data possibly contained relatively more difficult to classify examples (outliers). Since these outliers lie close to the decision boundary drawn by the model, small changes in model parameters might result in different predictions for these samples. As a result, the validation accuracy might differ quite heavily between parameter updates. Therefore, we tried several different random splits to determine whether an unequal distribution of outliers might be the root cause of our fluctuating validation accuracies. </w:t>
-      </w:r>
-      <w:r>
-        <w:rPr>
-          <w:rtl w:val="0"/>
-        </w:rPr>
+      <w:bookmarkStart w:colFirst="0" w:colLast="0" w:name="_mtmy5wagak8v" w:id="45"/>
+      <w:bookmarkEnd w:id="45"/>
+      <w:r>
+        <w:rPr>
+          <w:rtl w:val="0"/>
+        </w:rPr>
+        <w:t xml:space="preserve">Hyperparameters</w:t>
+      </w:r>
+    </w:p>
+    <w:p>
+      <w:pPr>
+        <w:rPr/>
+      </w:pPr>
+      <w:r>
+        <w:rPr>
+          <w:rtl w:val="0"/>
+        </w:rPr>
+        <w:t xml:space="preserve">In this milestone, we tweaked each of the hyperparameters individually to determine which tweaks had the most beneficial effect on the learning of our model. For the next milestone we intend to try out different combinations of hyperparameter tweaks which might have a synergistic effect. </w:t>
+      </w:r>
+    </w:p>
+    <w:p>
+      <w:pPr>
+        <w:pStyle w:val="Heading4"/>
+        <w:rPr/>
+      </w:pPr>
+      <w:bookmarkStart w:colFirst="0" w:colLast="0" w:name="_yspptign3nf4" w:id="46"/>
+      <w:bookmarkEnd w:id="46"/>
+      <w:r>
+        <w:rPr>
+          <w:rtl w:val="0"/>
+        </w:rPr>
+        <w:t xml:space="preserve">Learning rate</w:t>
+      </w:r>
+    </w:p>
+    <w:p>
+      <w:pPr>
+        <w:rPr/>
+      </w:pPr>
+      <w:r>
+        <w:rPr>
+          <w:rtl w:val="0"/>
+        </w:rPr>
+        <w:t xml:space="preserve">Another possible explanation for the fluctuations seen in the validation accuracies of our models could be that the default learning rate of 0.001 for the Adam optimizer was simply too large. Too large a learning rate could cause the model to update the parameters too much after each iteration of gradient descent. As a result, some updates might help the model converge while others cause the model to diverge. Alternating convergence and divergence might also explain the fluctuations in validation accuracy, since these accuracies are only based on the final parameter update of any epoch. If the learning rate is decreased, the model will update its parameters less drastically, hopefully reducing the swings in validation accuracy. To determine whether learning rate influenced the course of validation accuracies, we decreased the default value of 0.001 to 0.0001.</w:t>
+      </w:r>
+    </w:p>
+    <w:p>
+      <w:pPr>
+        <w:pStyle w:val="Heading4"/>
+        <w:rPr/>
+      </w:pPr>
+      <w:bookmarkStart w:colFirst="0" w:colLast="0" w:name="_l6or4oyqdcw" w:id="47"/>
+      <w:bookmarkEnd w:id="47"/>
+      <w:r>
+        <w:rPr>
+          <w:rtl w:val="0"/>
+        </w:rPr>
+        <w:t xml:space="preserve">Batch size</w:t>
+      </w:r>
+    </w:p>
+    <w:p>
+      <w:pPr>
+        <w:rPr/>
+      </w:pPr>
+      <w:r>
+        <w:rPr>
+          <w:rtl w:val="0"/>
+        </w:rPr>
+        <w:t xml:space="preserve">By default, the Adam optimizer uses stochastic gradient descent to train the models. Since the parameter updates that the model makes during learning are only based on one sample at a time, and since the individual samples can differ quite a lot from each other, the model might perform quite varying updates at each gradient descent step. Some of these steps might be beneficial to the generalizability of the model, whereas others might harm it, which might cause fluctuations in the validation accuracy. To counter possible harmful steps taken by the stochastic gradient descent model, we experimented with several batch sizes. The batch sizes we tried out were 10 and 50.</w:t>
+      </w:r>
+    </w:p>
+    <w:p>
+      <w:pPr>
+        <w:pStyle w:val="Heading4"/>
+        <w:rPr/>
+      </w:pPr>
+      <w:bookmarkStart w:colFirst="0" w:colLast="0" w:name="_gtrti9g2dfsb" w:id="48"/>
+      <w:bookmarkEnd w:id="48"/>
+      <w:r>
+        <w:rPr>
+          <w:rtl w:val="0"/>
+        </w:rPr>
+        <w:t xml:space="preserve">Weight regularization</w:t>
+      </w:r>
+    </w:p>
+    <w:p>
+      <w:pPr>
+        <w:rPr/>
+      </w:pPr>
+      <w:r>
+        <w:rPr>
+          <w:rtl w:val="0"/>
+        </w:rPr>
+        <w:t xml:space="preserve">Another way of making the model less prone to overfitting is L2 regularisation, a form of weight regularization. When L2 regularisation is applied, large weights are penalised. This results in weight decay, the reduction of a weight to almost 0. Nodes with these very small weights can be interpreted as a (nearly) dead node, which means it will not affect the resulting classification. This reduces the size and complexity of the model, making it easier to generalise to other data points. The scale of the penalisation is determined by the hyperparameter lambda. </w:t>
+      </w:r>
+    </w:p>
+    <w:p>
+      <w:pPr>
+        <w:rPr/>
+      </w:pPr>
+      <w:r>
+        <w:rPr>
+          <w:rtl w:val="0"/>
+        </w:rPr>
+      </w:r>
+    </w:p>
+    <w:p>
+      <w:pPr>
+        <w:rPr/>
+      </w:pPr>
+      <w:r>
+        <w:rPr>
+          <w:rtl w:val="0"/>
+        </w:rPr>
+        <w:t xml:space="preserve">Regularisation might also affect the scale of fluctuation seen in the validation. If the model generalises to other data, then the loss and accuracy for different validation samples will not differ as much because the model fits these samples better. </w:t>
+      </w:r>
+    </w:p>
+    <w:p>
+      <w:pPr>
+        <w:rPr/>
+      </w:pPr>
+      <w:r>
+        <w:rPr>
+          <w:rtl w:val="0"/>
+        </w:rPr>
+      </w:r>
+    </w:p>
+    <w:p>
+      <w:pPr>
+        <w:rPr/>
+      </w:pPr>
+      <w:r>
+        <w:rPr>
+          <w:rtl w:val="0"/>
+        </w:rPr>
+        <w:t xml:space="preserve">There are several ways to apply L2 regularisation to a model. It can be applied to different layers and their lambda values could all be different. We have chosen to apply L2 regularisation to the dense layer in the model, with a standard lambda value. Presumably, adding L2 regularisation in the first convolutional layers could lead to too much information loss. </w:t>
       </w:r>
     </w:p>
     <w:p>
@@ -7252,38 +7439,18 @@
         <w:pStyle w:val="Heading3"/>
         <w:rPr/>
       </w:pPr>
-      <w:bookmarkStart w:colFirst="0" w:colLast="0" w:name="_eqs2zrrej0ad" w:id="45"/>
-      <w:bookmarkEnd w:id="45"/>
-      <w:r>
-        <w:rPr>
-          <w:rtl w:val="0"/>
-        </w:rPr>
-        <w:t xml:space="preserve">2. The inputs and structure of the model</w:t>
-      </w:r>
-    </w:p>
-    <w:p>
-      <w:pPr>
-        <w:rPr/>
-      </w:pPr>
-      <w:r>
-        <w:rPr>
-          <w:rtl w:val="0"/>
-        </w:rPr>
-        <w:t xml:space="preserve">The model architecture used for this iteration is identical to that of the previous iteration, since the focus for this iteration was directed at tweaking the model’s hyperparameters.</w:t>
-      </w:r>
-    </w:p>
-    <w:p>
-      <w:pPr>
-        <w:pStyle w:val="Heading3"/>
-        <w:rPr/>
-      </w:pPr>
-      <w:bookmarkStart w:colFirst="0" w:colLast="0" w:name="_l03fgi6eovf4" w:id="46"/>
-      <w:bookmarkEnd w:id="46"/>
-      <w:r>
-        <w:rPr>
-          <w:rtl w:val="0"/>
-        </w:rPr>
-        <w:t xml:space="preserve">3. The training methodology</w:t>
+      <w:bookmarkStart w:colFirst="0" w:colLast="0" w:name="_u9bud1a57hkq" w:id="49"/>
+      <w:bookmarkEnd w:id="49"/>
+      <w:r>
+        <w:rPr>
+          <w:rtl w:val="0"/>
+        </w:rPr>
+        <w:t xml:space="preserve">4. Comparison to previous models and analysis of results</w:t>
+      </w:r>
+      <w:r>
+        <w:rPr>
+          <w:rtl w:val="0"/>
+        </w:rPr>
       </w:r>
     </w:p>
     <w:p>
@@ -7291,24 +7458,24 @@
         <w:pStyle w:val="Heading4"/>
         <w:rPr/>
       </w:pPr>
-      <w:bookmarkStart w:colFirst="0" w:colLast="0" w:name="_mtmy5wagak8v" w:id="47"/>
-      <w:bookmarkEnd w:id="47"/>
-      <w:r>
-        <w:rPr>
-          <w:rtl w:val="0"/>
-        </w:rPr>
-        <w:t xml:space="preserve">Hyperparameters</w:t>
-      </w:r>
-    </w:p>
-    <w:p>
-      <w:pPr>
-        <w:rPr/>
-      </w:pPr>
-      <w:r>
-        <w:rPr>
-          <w:rtl w:val="0"/>
-        </w:rPr>
-        <w:t xml:space="preserve">In this milestone, we tweaked each of the hyperparameters individually to determine which tweaks had the most beneficial effect on the learning of our model. For the next milestone we intend to try out different combinations of hyperparameter tweaks which might have a synergistic effect. </w:t>
+      <w:bookmarkStart w:colFirst="0" w:colLast="0" w:name="_6p5depuq64lu" w:id="50"/>
+      <w:bookmarkEnd w:id="50"/>
+      <w:r>
+        <w:rPr>
+          <w:rtl w:val="0"/>
+        </w:rPr>
+        <w:t xml:space="preserve">Different splits</w:t>
+      </w:r>
+    </w:p>
+    <w:p>
+      <w:pPr>
+        <w:rPr/>
+      </w:pPr>
+      <w:r>
+        <w:rPr>
+          <w:rtl w:val="0"/>
+        </w:rPr>
+        <w:t xml:space="preserve">The different random splits of the data into training and validation sets did not change the learning of our model. Specifically, we hoped that using a different split might solve the fluctuating validation accuracies that we observed. Since the different splits did not seem to have any significant beneficial effect, we disqualified this as a possible improvement to our model. </w:t>
       </w:r>
     </w:p>
     <w:p>
@@ -7316,169 +7483,8 @@
         <w:pStyle w:val="Heading4"/>
         <w:rPr/>
       </w:pPr>
-      <w:bookmarkStart w:colFirst="0" w:colLast="0" w:name="_yspptign3nf4" w:id="48"/>
-      <w:bookmarkEnd w:id="48"/>
-      <w:r>
-        <w:rPr>
-          <w:rtl w:val="0"/>
-        </w:rPr>
-        <w:t xml:space="preserve">Learning rate</w:t>
-      </w:r>
-    </w:p>
-    <w:p>
-      <w:pPr>
-        <w:rPr/>
-      </w:pPr>
-      <w:r>
-        <w:rPr>
-          <w:rtl w:val="0"/>
-        </w:rPr>
-        <w:t xml:space="preserve">Another possible explanation for the fluctuations seen in the validation accuracies of our models could be that the default learning rate of 0.001 for the Adam optimizer was simply too large. Too large a learning rate could cause the model to update the parameters too much after each iteration of gradient descent. As a result, some updates might help the model converge while others cause the model to diverge. Alternating convergence and divergence might also explain the fluctuations in validation accuracy, since these accuracies are only based on the final parameter update of any epoch. If the learning rate is decreased, the model will update its parameters less drastically, hopefully reducing the swings in validation accuracy. To determine whether learning rate influenced the course of validation accuracies, we decreased the default value of 0.001 to 0.0001.</w:t>
-      </w:r>
-    </w:p>
-    <w:p>
-      <w:pPr>
-        <w:pStyle w:val="Heading4"/>
-        <w:rPr/>
-      </w:pPr>
-      <w:bookmarkStart w:colFirst="0" w:colLast="0" w:name="_l6or4oyqdcw" w:id="49"/>
-      <w:bookmarkEnd w:id="49"/>
-      <w:r>
-        <w:rPr>
-          <w:rtl w:val="0"/>
-        </w:rPr>
-        <w:t xml:space="preserve">Batch size</w:t>
-      </w:r>
-    </w:p>
-    <w:p>
-      <w:pPr>
-        <w:rPr/>
-      </w:pPr>
-      <w:r>
-        <w:rPr>
-          <w:rtl w:val="0"/>
-        </w:rPr>
-        <w:t xml:space="preserve">By default, the Adam optimizer uses stochastic gradient descent to train the models. Since the parameter updates that the model makes during learning are only based on one sample at a time, and since the individual samples can differ quite a lot from each other, the model might perform quite varying updates at each gradient descent step. Some of these steps might be beneficial to the generalizability of the model, whereas others might harm it, which might cause fluctuations in the validation accuracy. To counter possible harmful steps taken by the stochastic gradient descent model, we experimented with several batch sizes. The batch sizes we tried out were 10 and 50.</w:t>
-      </w:r>
-    </w:p>
-    <w:p>
-      <w:pPr>
-        <w:pStyle w:val="Heading4"/>
-        <w:rPr/>
-      </w:pPr>
-      <w:bookmarkStart w:colFirst="0" w:colLast="0" w:name="_gtrti9g2dfsb" w:id="50"/>
-      <w:bookmarkEnd w:id="50"/>
-      <w:r>
-        <w:rPr>
-          <w:rtl w:val="0"/>
-        </w:rPr>
-        <w:t xml:space="preserve">Weight regularization</w:t>
-      </w:r>
-    </w:p>
-    <w:p>
-      <w:pPr>
-        <w:rPr/>
-      </w:pPr>
-      <w:r>
-        <w:rPr>
-          <w:rtl w:val="0"/>
-        </w:rPr>
-        <w:t xml:space="preserve">Another way of making the model less prone to overfitting is L2 regularisation, a form of weight regularization. When L2 regularisation is applied, large weights are penalised. This results in weight decay, the reduction of a weight to almost 0. Nodes with these very small weights can be interpreted as a (nearly) dead node, which means it will not affect the resulting classification. This reduces the size and complexity of the model, making it easier to generalise to other data points. The scale of the penalisation is determined by the hyperparameter lambda. </w:t>
-      </w:r>
-    </w:p>
-    <w:p>
-      <w:pPr>
-        <w:rPr/>
-      </w:pPr>
-      <w:r>
-        <w:rPr>
-          <w:rtl w:val="0"/>
-        </w:rPr>
-      </w:r>
-    </w:p>
-    <w:p>
-      <w:pPr>
-        <w:rPr/>
-      </w:pPr>
-      <w:r>
-        <w:rPr>
-          <w:rtl w:val="0"/>
-        </w:rPr>
-        <w:t xml:space="preserve">Regularisation might also affect the scale of fluctuation seen in the validation. If the model generalises to other data, then the loss and accuracy for different validation samples will not differ as much because the model fits these samples better. </w:t>
-      </w:r>
-    </w:p>
-    <w:p>
-      <w:pPr>
-        <w:rPr/>
-      </w:pPr>
-      <w:r>
-        <w:rPr>
-          <w:rtl w:val="0"/>
-        </w:rPr>
-      </w:r>
-    </w:p>
-    <w:p>
-      <w:pPr>
-        <w:rPr/>
-      </w:pPr>
-      <w:r>
-        <w:rPr>
-          <w:rtl w:val="0"/>
-        </w:rPr>
-        <w:t xml:space="preserve">There are several ways to apply L2 regularisation to a model. It can be applied to different layers and their lambda values could all be different. We have chosen to apply L2 regularisation to the dense layer in the model, with a standard lambda value. Presumably, adding L2 regularisation in the first convolutional layers could lead to too much information loss. </w:t>
-      </w:r>
-    </w:p>
-    <w:p>
-      <w:pPr>
-        <w:pStyle w:val="Heading3"/>
-        <w:rPr/>
-      </w:pPr>
-      <w:bookmarkStart w:colFirst="0" w:colLast="0" w:name="_u9bud1a57hkq" w:id="51"/>
+      <w:bookmarkStart w:colFirst="0" w:colLast="0" w:name="_igo8ivtaytm3" w:id="51"/>
       <w:bookmarkEnd w:id="51"/>
-      <w:r>
-        <w:rPr>
-          <w:rtl w:val="0"/>
-        </w:rPr>
-        <w:t xml:space="preserve">4. Comparison to previous models and analysis of results</w:t>
-      </w:r>
-      <w:r>
-        <w:rPr>
-          <w:rtl w:val="0"/>
-        </w:rPr>
-      </w:r>
-    </w:p>
-    <w:p>
-      <w:pPr>
-        <w:pStyle w:val="Heading4"/>
-        <w:rPr/>
-      </w:pPr>
-      <w:bookmarkStart w:colFirst="0" w:colLast="0" w:name="_6p5depuq64lu" w:id="52"/>
-      <w:bookmarkEnd w:id="52"/>
-      <w:r>
-        <w:rPr>
-          <w:rtl w:val="0"/>
-        </w:rPr>
-        <w:t xml:space="preserve">Different splits</w:t>
-      </w:r>
-    </w:p>
-    <w:p>
-      <w:pPr>
-        <w:rPr/>
-      </w:pPr>
-      <w:r>
-        <w:rPr>
-          <w:rtl w:val="0"/>
-        </w:rPr>
-        <w:t xml:space="preserve">The different random splits of the data into training and validation sets did not change the learning of our model. Specifically, we hoped that using a different split might solve the fluctuating validation accuracies that we observed. Since the different splits did not seem to have any significant beneficial effect, we disqualified this as a possible improvement to our model. </w:t>
-      </w:r>
-    </w:p>
-    <w:p>
-      <w:pPr>
-        <w:pStyle w:val="Heading4"/>
-        <w:rPr/>
-      </w:pPr>
-      <w:bookmarkStart w:colFirst="0" w:colLast="0" w:name="_igo8ivtaytm3" w:id="53"/>
-      <w:bookmarkEnd w:id="53"/>
       <w:r>
         <w:rPr>
           <w:rtl w:val="0"/>
@@ -7496,12 +7502,12 @@
           <wp:inline distB="114300" distT="114300" distL="114300" distR="114300">
             <wp:extent cx="5731200" cy="1625600"/>
             <wp:effectExtent b="0" l="0" r="0" t="0"/>
-            <wp:docPr id="22" name="image27.png"/>
+            <wp:docPr id="22" name="image18.png"/>
             <a:graphic>
               <a:graphicData uri="http://schemas.openxmlformats.org/drawingml/2006/picture">
                 <pic:pic>
                   <pic:nvPicPr>
-                    <pic:cNvPr id="0" name="image27.png"/>
+                    <pic:cNvPr id="0" name="image18.png"/>
                     <pic:cNvPicPr preferRelativeResize="0"/>
                   </pic:nvPicPr>
                   <pic:blipFill>
@@ -7604,8 +7610,8 @@
         <w:pStyle w:val="Heading4"/>
         <w:rPr/>
       </w:pPr>
-      <w:bookmarkStart w:colFirst="0" w:colLast="0" w:name="_5wy1atxhx614" w:id="54"/>
-      <w:bookmarkEnd w:id="54"/>
+      <w:bookmarkStart w:colFirst="0" w:colLast="0" w:name="_5wy1atxhx614" w:id="52"/>
+      <w:bookmarkEnd w:id="52"/>
       <w:r>
         <w:rPr>
           <w:rtl w:val="0"/>
@@ -7634,12 +7640,12 @@
           <wp:inline distB="114300" distT="114300" distL="114300" distR="114300">
             <wp:extent cx="5731200" cy="1625600"/>
             <wp:effectExtent b="0" l="0" r="0" t="0"/>
-            <wp:docPr id="25" name="image22.png"/>
+            <wp:docPr id="25" name="image21.png"/>
             <a:graphic>
               <a:graphicData uri="http://schemas.openxmlformats.org/drawingml/2006/picture">
                 <pic:pic>
                   <pic:nvPicPr>
-                    <pic:cNvPr id="0" name="image22.png"/>
+                    <pic:cNvPr id="0" name="image21.png"/>
                     <pic:cNvPicPr preferRelativeResize="0"/>
                   </pic:nvPicPr>
                   <pic:blipFill>
@@ -7750,12 +7756,12 @@
           <wp:inline distB="114300" distT="114300" distL="114300" distR="114300">
             <wp:extent cx="5731200" cy="1638300"/>
             <wp:effectExtent b="0" l="0" r="0" t="0"/>
-            <wp:docPr id="23" name="image26.png"/>
+            <wp:docPr id="23" name="image17.png"/>
             <a:graphic>
               <a:graphicData uri="http://schemas.openxmlformats.org/drawingml/2006/picture">
                 <pic:pic>
                   <pic:nvPicPr>
-                    <pic:cNvPr id="0" name="image26.png"/>
+                    <pic:cNvPr id="0" name="image17.png"/>
                     <pic:cNvPicPr preferRelativeResize="0"/>
                   </pic:nvPicPr>
                   <pic:blipFill>
@@ -7873,8 +7879,8 @@
         <w:pStyle w:val="Heading4"/>
         <w:rPr/>
       </w:pPr>
-      <w:bookmarkStart w:colFirst="0" w:colLast="0" w:name="_vnj5nmhlt7xv" w:id="55"/>
-      <w:bookmarkEnd w:id="55"/>
+      <w:bookmarkStart w:colFirst="0" w:colLast="0" w:name="_vnj5nmhlt7xv" w:id="53"/>
+      <w:bookmarkEnd w:id="53"/>
       <w:r>
         <w:rPr>
           <w:rtl w:val="0"/>
@@ -7902,12 +7908,12 @@
           <wp:inline distB="114300" distT="114300" distL="114300" distR="114300">
             <wp:extent cx="5731200" cy="1638300"/>
             <wp:effectExtent b="0" l="0" r="0" t="0"/>
-            <wp:docPr id="16" name="image11.png"/>
+            <wp:docPr id="16" name="image8.png"/>
             <a:graphic>
               <a:graphicData uri="http://schemas.openxmlformats.org/drawingml/2006/picture">
                 <pic:pic>
                   <pic:nvPicPr>
-                    <pic:cNvPr id="0" name="image11.png"/>
+                    <pic:cNvPr id="0" name="image8.png"/>
                     <pic:cNvPicPr preferRelativeResize="0"/>
                   </pic:nvPicPr>
                   <pic:blipFill>
@@ -8000,73 +8006,133 @@
         <w:pStyle w:val="Heading4"/>
         <w:rPr/>
       </w:pPr>
-      <w:bookmarkStart w:colFirst="0" w:colLast="0" w:name="_trhbd4wm44g4" w:id="56"/>
+      <w:bookmarkStart w:colFirst="0" w:colLast="0" w:name="_trhbd4wm44g4" w:id="54"/>
+      <w:bookmarkEnd w:id="54"/>
+      <w:r>
+        <w:rPr>
+          <w:rtl w:val="0"/>
+        </w:rPr>
+        <w:t xml:space="preserve">Conclusion</w:t>
+      </w:r>
+    </w:p>
+    <w:p>
+      <w:pPr>
+        <w:rPr/>
+      </w:pPr>
+      <w:r>
+        <w:rPr>
+          <w:rtl w:val="0"/>
+        </w:rPr>
+        <w:t xml:space="preserve">As of now, it appears that the most useful hyperparameter to adjust is the learning rate. For the upcoming improvements of our model, we will experiment further with the learning rate and other possible combinations of hyperparameter configurations. Furthermore, we will attempt to crop the input images so that only the classification-defining centers of the images will be taken into account. Finally, we will start to apply several different data augmentations to our training data.</w:t>
+      </w:r>
+    </w:p>
+    <w:p>
+      <w:pPr>
+        <w:pStyle w:val="Heading1"/>
+        <w:rPr/>
+      </w:pPr>
+      <w:bookmarkStart w:colFirst="0" w:colLast="0" w:name="_5n0t4bjps0i8" w:id="55"/>
+      <w:bookmarkEnd w:id="55"/>
+      <w:r>
+        <w:rPr>
+          <w:rtl w:val="0"/>
+        </w:rPr>
+        <w:t xml:space="preserve">Milestone 3: Improved Model</w:t>
+      </w:r>
+    </w:p>
+    <w:p>
+      <w:pPr>
+        <w:rPr/>
+      </w:pPr>
+      <w:r>
+        <w:rPr>
+          <w:rtl w:val="0"/>
+        </w:rPr>
+      </w:r>
+    </w:p>
+    <w:p>
+      <w:pPr>
+        <w:rPr/>
+      </w:pPr>
+      <w:r>
+        <w:rPr>
+          <w:rtl w:val="0"/>
+        </w:rPr>
+        <w:t xml:space="preserve">As a preface to the following chapters, it might help to give a quick overview of the model on which the following experiments are performed. We expanded upon our baseline model by iteratively adding input preprocessing, dropout layers, extra convolutional layers, and batch normalization layers. Thus, the experiments below are performed on this network architecture.</w:t>
+      </w:r>
+    </w:p>
+    <w:p>
+      <w:pPr>
+        <w:pStyle w:val="Heading2"/>
+        <w:rPr/>
+      </w:pPr>
+      <w:bookmarkStart w:colFirst="0" w:colLast="0" w:name="_gna8kt183vw3" w:id="56"/>
       <w:bookmarkEnd w:id="56"/>
       <w:r>
         <w:rPr>
           <w:rtl w:val="0"/>
         </w:rPr>
-        <w:t xml:space="preserve">Conclusion</w:t>
-      </w:r>
-    </w:p>
-    <w:p>
-      <w:pPr>
-        <w:rPr/>
-      </w:pPr>
-      <w:r>
-        <w:rPr>
-          <w:rtl w:val="0"/>
-        </w:rPr>
-        <w:t xml:space="preserve">As of now, it appears that the most useful hyperparameter to adjust is the learning rate. For the upcoming improvements of our model, we will experiment further with the learning rate and other possible combinations of hyperparameter configurations. Furthermore, we will attempt to crop the input images so that only the classification-defining centers of the images will be taken into account. Finally, we will start to apply several different data augmentations to our training data.</w:t>
-      </w:r>
-    </w:p>
-    <w:p>
-      <w:pPr>
-        <w:pStyle w:val="Heading1"/>
-        <w:rPr/>
-      </w:pPr>
-      <w:bookmarkStart w:colFirst="0" w:colLast="0" w:name="_5n0t4bjps0i8" w:id="57"/>
+        <w:t xml:space="preserve">Chapter 1: ROI</w:t>
+      </w:r>
+    </w:p>
+    <w:p>
+      <w:pPr>
+        <w:pStyle w:val="Heading3"/>
+        <w:rPr/>
+      </w:pPr>
+      <w:bookmarkStart w:colFirst="0" w:colLast="0" w:name="_vbzxu9psutud" w:id="57"/>
       <w:bookmarkEnd w:id="57"/>
       <w:r>
         <w:rPr>
           <w:rtl w:val="0"/>
         </w:rPr>
-        <w:t xml:space="preserve">Milestone 3: Improved Model</w:t>
-      </w:r>
-    </w:p>
-    <w:p>
-      <w:pPr>
-        <w:rPr/>
-      </w:pPr>
-      <w:r>
-        <w:rPr>
-          <w:rtl w:val="0"/>
-        </w:rPr>
-      </w:r>
-    </w:p>
-    <w:p>
-      <w:pPr>
-        <w:rPr/>
-      </w:pPr>
-      <w:r>
-        <w:rPr>
-          <w:rtl w:val="0"/>
-        </w:rPr>
-        <w:t xml:space="preserve">As a preface to the following chapters, it might help to give a quick overview of the model on which the following experiments are performed. We expanded upon our baseline model by iteratively adding input preprocessing, dropout layers, extra convolutional layers, and batch normalization layers. Thus, the experiments below are performed on this network architecture.</w:t>
-      </w:r>
-    </w:p>
-    <w:p>
-      <w:pPr>
-        <w:pStyle w:val="Heading2"/>
-        <w:rPr/>
-      </w:pPr>
-      <w:bookmarkStart w:colFirst="0" w:colLast="0" w:name="_gna8kt183vw3" w:id="58"/>
+        <w:t xml:space="preserve">1. The analysis of data and construction of features</w:t>
+      </w:r>
+    </w:p>
+    <w:p>
+      <w:pPr>
+        <w:pStyle w:val="Heading4"/>
+        <w:rPr/>
+      </w:pPr>
+      <w:bookmarkStart w:colFirst="0" w:colLast="0" w:name="_oxkt87w677j" w:id="58"/>
       <w:bookmarkEnd w:id="58"/>
       <w:r>
         <w:rPr>
           <w:rtl w:val="0"/>
         </w:rPr>
-        <w:t xml:space="preserve">Chapter 1: ROI</w:t>
+        <w:t xml:space="preserve">Cropping v.s. Resizing</w:t>
+      </w:r>
+    </w:p>
+    <w:p>
+      <w:pPr>
+        <w:rPr/>
+      </w:pPr>
+      <w:r>
+        <w:rPr>
+          <w:rtl w:val="0"/>
+        </w:rPr>
+        <w:t xml:space="preserve">In the previous iterations of our model, the original 96x96 input images were resized to a 32x32 format using the resize function of the CV2 (for computer vision) package. Since only the 32x32 image centers were used in the classification of the images, we attempted to crop out these centers instead of resizing the entire image. As a result, the number of cells the model is trained on decreases but we hypothesized that the features of these cells would be more distinct, because a single cell would comprise more pixels. </w:t>
+      </w:r>
+    </w:p>
+    <w:p>
+      <w:pPr>
+        <w:rPr/>
+      </w:pPr>
+      <w:r>
+        <w:rPr>
+          <w:rtl w:val="0"/>
+        </w:rPr>
+      </w:r>
+    </w:p>
+    <w:p>
+      <w:pPr>
+        <w:rPr/>
+      </w:pPr>
+      <w:r>
+        <w:rPr>
+          <w:rtl w:val="0"/>
+        </w:rPr>
+        <w:t xml:space="preserve">By only cropping out the 32x32 pixel centers we could potentially lose valuable information in the edges surrounding the classification-defining centers. Namely, if a cancer cell falls only partly within the center, some of its pixels will lie in the border surrounding the center. Since we hypothesized that a 32x32 pixel crop was potentially too narrow, we also experimented with a 48x48 pixel crop, in an attempt to retain some of the valuable border information. </w:t>
       </w:r>
     </w:p>
     <w:p>
@@ -8074,59 +8140,61 @@
         <w:pStyle w:val="Heading3"/>
         <w:rPr/>
       </w:pPr>
-      <w:bookmarkStart w:colFirst="0" w:colLast="0" w:name="_vbzxu9psutud" w:id="59"/>
+      <w:bookmarkStart w:colFirst="0" w:colLast="0" w:name="_nfm8c21gnqk0" w:id="59"/>
       <w:bookmarkEnd w:id="59"/>
       <w:r>
         <w:rPr>
           <w:rtl w:val="0"/>
         </w:rPr>
-        <w:t xml:space="preserve">1. The analysis of data and construction of features</w:t>
-      </w:r>
-    </w:p>
-    <w:p>
-      <w:pPr>
-        <w:pStyle w:val="Heading4"/>
-        <w:rPr/>
-      </w:pPr>
-      <w:bookmarkStart w:colFirst="0" w:colLast="0" w:name="_oxkt87w677j" w:id="60"/>
+        <w:t xml:space="preserve">2. The inputs and structure of the model</w:t>
+      </w:r>
+    </w:p>
+    <w:p>
+      <w:pPr>
+        <w:rPr/>
+      </w:pPr>
+      <w:r>
+        <w:rPr>
+          <w:rtl w:val="0"/>
+        </w:rPr>
+        <w:t xml:space="preserve">The code that loads the data was altered to include a</w:t>
+      </w:r>
+      <w:r>
+        <w:rPr>
+          <w:rtl w:val="0"/>
+        </w:rPr>
+        <w:t xml:space="preserve"> function that crops the images to a specified size. </w:t>
+      </w:r>
+      <w:r>
+        <w:rPr>
+          <w:rtl w:val="0"/>
+        </w:rPr>
+        <w:t xml:space="preserve">To the original load_data() function, an if statement using a bool parameter was added to allow for easy switching between cropping and resizing. The model architecture used for this iteration is identical to that of the previous iteration, since the focus for this iteration was directed at changing the input data. </w:t>
+      </w:r>
+    </w:p>
+    <w:p>
+      <w:pPr>
+        <w:pStyle w:val="Heading3"/>
+        <w:rPr/>
+      </w:pPr>
+      <w:bookmarkStart w:colFirst="0" w:colLast="0" w:name="_w26f508mdlyo" w:id="60"/>
       <w:bookmarkEnd w:id="60"/>
       <w:r>
         <w:rPr>
           <w:rtl w:val="0"/>
         </w:rPr>
-        <w:t xml:space="preserve">Cropping v.s. Resizing</w:t>
-      </w:r>
-    </w:p>
-    <w:p>
-      <w:pPr>
-        <w:rPr/>
-      </w:pPr>
-      <w:r>
-        <w:rPr>
-          <w:rtl w:val="0"/>
-        </w:rPr>
-        <w:t xml:space="preserve">In the previous iterations of our model, the original 96x96 input images were resized to a 32x32 format using the resize function of the CV2 (for computer vision) package. Since only the 32x32 image centers were used in the classification of the images, we attempted to crop out these centers instead of resizing the entire image. As a result, the number of cells the model is trained on decreases but we hypothesized that the features of these cells would be more distinct, because a single cell would comprise more pixels. </w:t>
-      </w:r>
-    </w:p>
-    <w:p>
-      <w:pPr>
-        <w:rPr/>
-      </w:pPr>
-      <w:r>
-        <w:rPr>
-          <w:rtl w:val="0"/>
-        </w:rPr>
-      </w:r>
-    </w:p>
-    <w:p>
-      <w:pPr>
-        <w:rPr/>
-      </w:pPr>
-      <w:r>
-        <w:rPr>
-          <w:rtl w:val="0"/>
-        </w:rPr>
-        <w:t xml:space="preserve">By only cropping out the 32x32 pixel centers we could potentially lose valuable information in the edges surrounding the classification-defining centers. Namely, if a cancer cell falls only partly within the center, some of its pixels will lie in the border surrounding the center. Since we hypothesized that a 32x32 pixel crop was potentially too narrow, we also experimented with a 48x48 pixel crop, in an attempt to retain some of the valuable border information. </w:t>
+        <w:t xml:space="preserve">3. The training methodology</w:t>
+      </w:r>
+    </w:p>
+    <w:p>
+      <w:pPr>
+        <w:rPr/>
+      </w:pPr>
+      <w:r>
+        <w:rPr>
+          <w:rtl w:val="0"/>
+        </w:rPr>
+        <w:t xml:space="preserve">Both models (32x32 and 48x48) were trained for 40 epochs, using default hyperparameters (LR: 0.001, SGD, no L2). </w:t>
       </w:r>
     </w:p>
     <w:p>
@@ -8134,70 +8202,8 @@
         <w:pStyle w:val="Heading3"/>
         <w:rPr/>
       </w:pPr>
-      <w:bookmarkStart w:colFirst="0" w:colLast="0" w:name="_nfm8c21gnqk0" w:id="61"/>
+      <w:bookmarkStart w:colFirst="0" w:colLast="0" w:name="_y18rbc5s7231" w:id="61"/>
       <w:bookmarkEnd w:id="61"/>
-      <w:r>
-        <w:rPr>
-          <w:rtl w:val="0"/>
-        </w:rPr>
-        <w:t xml:space="preserve">2. The inputs and structure of the model</w:t>
-      </w:r>
-    </w:p>
-    <w:p>
-      <w:pPr>
-        <w:rPr/>
-      </w:pPr>
-      <w:r>
-        <w:rPr>
-          <w:rtl w:val="0"/>
-        </w:rPr>
-        <w:t xml:space="preserve">The code that loads the data was altered to include a</w:t>
-      </w:r>
-      <w:r>
-        <w:rPr>
-          <w:rtl w:val="0"/>
-        </w:rPr>
-        <w:t xml:space="preserve"> function that crops the images to a specified size. </w:t>
-      </w:r>
-      <w:r>
-        <w:rPr>
-          <w:rtl w:val="0"/>
-        </w:rPr>
-        <w:t xml:space="preserve">To the original load_data() function, an if statement using a bool parameter was added to allow for easy switching between cropping and resizing. The model architecture used for this iteration is identical to that of the previous iteration, since the focus for this iteration was directed at changing the input data. </w:t>
-      </w:r>
-    </w:p>
-    <w:p>
-      <w:pPr>
-        <w:pStyle w:val="Heading3"/>
-        <w:rPr/>
-      </w:pPr>
-      <w:bookmarkStart w:colFirst="0" w:colLast="0" w:name="_w26f508mdlyo" w:id="62"/>
-      <w:bookmarkEnd w:id="62"/>
-      <w:r>
-        <w:rPr>
-          <w:rtl w:val="0"/>
-        </w:rPr>
-        <w:t xml:space="preserve">3. The training methodology</w:t>
-      </w:r>
-    </w:p>
-    <w:p>
-      <w:pPr>
-        <w:rPr/>
-      </w:pPr>
-      <w:r>
-        <w:rPr>
-          <w:rtl w:val="0"/>
-        </w:rPr>
-        <w:t xml:space="preserve">Both models (32x32 and 48x48) were trained for 40 epochs, using default hyperparameters (LR: 0.001, SGD, no L2). </w:t>
-      </w:r>
-    </w:p>
-    <w:p>
-      <w:pPr>
-        <w:pStyle w:val="Heading3"/>
-        <w:rPr/>
-      </w:pPr>
-      <w:bookmarkStart w:colFirst="0" w:colLast="0" w:name="_y18rbc5s7231" w:id="63"/>
-      <w:bookmarkEnd w:id="63"/>
       <w:r>
         <w:rPr>
           <w:rtl w:val="0"/>
@@ -8257,12 +8263,12 @@
           <wp:inline distB="114300" distT="114300" distL="114300" distR="114300">
             <wp:extent cx="5731200" cy="1625600"/>
             <wp:effectExtent b="0" l="0" r="0" t="0"/>
-            <wp:docPr id="8" name="image21.png"/>
+            <wp:docPr id="8" name="image25.png"/>
             <a:graphic>
               <a:graphicData uri="http://schemas.openxmlformats.org/drawingml/2006/picture">
                 <pic:pic>
                   <pic:nvPicPr>
-                    <pic:cNvPr id="0" name="image21.png"/>
+                    <pic:cNvPr id="0" name="image25.png"/>
                     <pic:cNvPicPr preferRelativeResize="0"/>
                   </pic:nvPicPr>
                   <pic:blipFill>
@@ -8371,12 +8377,12 @@
           <wp:inline distB="114300" distT="114300" distL="114300" distR="114300">
             <wp:extent cx="5731200" cy="1625600"/>
             <wp:effectExtent b="0" l="0" r="0" t="0"/>
-            <wp:docPr id="13" name="image20.png"/>
+            <wp:docPr id="13" name="image26.png"/>
             <a:graphic>
               <a:graphicData uri="http://schemas.openxmlformats.org/drawingml/2006/picture">
                 <pic:pic>
                   <pic:nvPicPr>
-                    <pic:cNvPr id="0" name="image20.png"/>
+                    <pic:cNvPr id="0" name="image26.png"/>
                     <pic:cNvPicPr preferRelativeResize="0"/>
                   </pic:nvPicPr>
                   <pic:blipFill>
@@ -8477,68 +8483,68 @@
         <w:pStyle w:val="Heading2"/>
         <w:rPr/>
       </w:pPr>
-      <w:bookmarkStart w:colFirst="0" w:colLast="0" w:name="_xl1il0qzksht" w:id="64"/>
+      <w:bookmarkStart w:colFirst="0" w:colLast="0" w:name="_xl1il0qzksht" w:id="62"/>
+      <w:bookmarkEnd w:id="62"/>
+      <w:r>
+        <w:rPr>
+          <w:rtl w:val="0"/>
+        </w:rPr>
+        <w:t xml:space="preserve">Chapter 2: Data augmentation</w:t>
+      </w:r>
+    </w:p>
+    <w:p>
+      <w:pPr>
+        <w:pStyle w:val="Heading3"/>
+        <w:rPr/>
+      </w:pPr>
+      <w:bookmarkStart w:colFirst="0" w:colLast="0" w:name="_chm4g04l2mpe" w:id="63"/>
+      <w:bookmarkEnd w:id="63"/>
+      <w:r>
+        <w:rPr>
+          <w:rtl w:val="0"/>
+        </w:rPr>
+        <w:t xml:space="preserve">1. The analysis of data and construction of features</w:t>
+      </w:r>
+    </w:p>
+    <w:p>
+      <w:pPr>
+        <w:rPr/>
+      </w:pPr>
+      <w:r>
+        <w:rPr>
+          <w:rtl w:val="0"/>
+        </w:rPr>
+        <w:t xml:space="preserve">The scope of our input data only captures the morphology of individual cells, rather than the configuration of multiple cells into larger recognizable biological structures. As a result, no important information would be lost if the cells were to be flipped, rotated or slightly zoomed. Borrowing terms from Veeling et al. [4], the whole slide images, or WSI’s, from which our input images are extracted are said to exhibit translational, rotation and reflection symmetry. In theory these augmentations would therefore result in an increase of input data for our model, while retaining biological plausibility. </w:t>
+      </w:r>
+    </w:p>
+    <w:p>
+      <w:pPr>
+        <w:rPr/>
+      </w:pPr>
+      <w:r>
+        <w:rPr>
+          <w:rtl w:val="0"/>
+        </w:rPr>
+      </w:r>
+    </w:p>
+    <w:p>
+      <w:pPr>
+        <w:rPr/>
+      </w:pPr>
+      <w:r>
+        <w:rPr>
+          <w:rtl w:val="0"/>
+        </w:rPr>
+        <w:t xml:space="preserve">Therefore, we chose to analyse preliminarily what effects these three data augmentations would have on the learning process of our model. If any of the above data augmentations holds potential, we aim to apply it to our final optimized model in a last attempt to further increase performance. </w:t>
+      </w:r>
+    </w:p>
+    <w:p>
+      <w:pPr>
+        <w:pStyle w:val="Heading3"/>
+        <w:rPr/>
+      </w:pPr>
+      <w:bookmarkStart w:colFirst="0" w:colLast="0" w:name="_iylfqvq8t5i1" w:id="64"/>
       <w:bookmarkEnd w:id="64"/>
-      <w:r>
-        <w:rPr>
-          <w:rtl w:val="0"/>
-        </w:rPr>
-        <w:t xml:space="preserve">Chapter 2: Data augmentation</w:t>
-      </w:r>
-    </w:p>
-    <w:p>
-      <w:pPr>
-        <w:pStyle w:val="Heading3"/>
-        <w:rPr/>
-      </w:pPr>
-      <w:bookmarkStart w:colFirst="0" w:colLast="0" w:name="_chm4g04l2mpe" w:id="65"/>
-      <w:bookmarkEnd w:id="65"/>
-      <w:r>
-        <w:rPr>
-          <w:rtl w:val="0"/>
-        </w:rPr>
-        <w:t xml:space="preserve">1. The analysis of data and construction of features</w:t>
-      </w:r>
-    </w:p>
-    <w:p>
-      <w:pPr>
-        <w:rPr/>
-      </w:pPr>
-      <w:r>
-        <w:rPr>
-          <w:rtl w:val="0"/>
-        </w:rPr>
-        <w:t xml:space="preserve">The scope of our input data only captures the morphology of individual cells, rather than the configuration of multiple cells into larger recognizable biological structures. As a result, no important information would be lost if the cells were to be flipped, rotated or slightly zoomed. Borrowing terms from Veeling et al. [4], the whole slide images, or WSI’s, from which our input images are extracted are said to exhibit translational, rotation and reflection symmetry. In theory these augmentations would therefore result in an increase of input data for our model, while retaining biological plausibility. </w:t>
-      </w:r>
-    </w:p>
-    <w:p>
-      <w:pPr>
-        <w:rPr/>
-      </w:pPr>
-      <w:r>
-        <w:rPr>
-          <w:rtl w:val="0"/>
-        </w:rPr>
-      </w:r>
-    </w:p>
-    <w:p>
-      <w:pPr>
-        <w:rPr/>
-      </w:pPr>
-      <w:r>
-        <w:rPr>
-          <w:rtl w:val="0"/>
-        </w:rPr>
-        <w:t xml:space="preserve">Therefore, we chose to analyse preliminarily what effects these three data augmentations would have on the learning process of our model. If any of the above data augmentations holds potential, we aim to apply it to our final optimized model in a last attempt to further increase performance. </w:t>
-      </w:r>
-    </w:p>
-    <w:p>
-      <w:pPr>
-        <w:pStyle w:val="Heading3"/>
-        <w:rPr/>
-      </w:pPr>
-      <w:bookmarkStart w:colFirst="0" w:colLast="0" w:name="_iylfqvq8t5i1" w:id="66"/>
-      <w:bookmarkEnd w:id="66"/>
       <w:r>
         <w:rPr>
           <w:rtl w:val="0"/>
@@ -8616,8 +8622,8 @@
         <w:pStyle w:val="Heading3"/>
         <w:rPr/>
       </w:pPr>
-      <w:bookmarkStart w:colFirst="0" w:colLast="0" w:name="_p9nrddrowhl" w:id="67"/>
-      <w:bookmarkEnd w:id="67"/>
+      <w:bookmarkStart w:colFirst="0" w:colLast="0" w:name="_p9nrddrowhl" w:id="65"/>
+      <w:bookmarkEnd w:id="65"/>
       <w:r>
         <w:rPr>
           <w:rtl w:val="0"/>
@@ -8641,8 +8647,8 @@
         <w:pStyle w:val="Heading3"/>
         <w:rPr/>
       </w:pPr>
-      <w:bookmarkStart w:colFirst="0" w:colLast="0" w:name="_7mj95f1auswa" w:id="68"/>
-      <w:bookmarkEnd w:id="68"/>
+      <w:bookmarkStart w:colFirst="0" w:colLast="0" w:name="_7mj95f1auswa" w:id="66"/>
+      <w:bookmarkEnd w:id="66"/>
       <w:r>
         <w:rPr>
           <w:rtl w:val="0"/>
@@ -8660,12 +8666,12 @@
           <wp:inline distB="114300" distT="114300" distL="114300" distR="114300">
             <wp:extent cx="5731200" cy="1638300"/>
             <wp:effectExtent b="0" l="0" r="0" t="0"/>
-            <wp:docPr id="7" name="image9.png"/>
+            <wp:docPr id="7" name="image10.png"/>
             <a:graphic>
               <a:graphicData uri="http://schemas.openxmlformats.org/drawingml/2006/picture">
                 <pic:pic>
                   <pic:nvPicPr>
-                    <pic:cNvPr id="0" name="image9.png"/>
+                    <pic:cNvPr id="0" name="image10.png"/>
                     <pic:cNvPicPr preferRelativeResize="0"/>
                   </pic:nvPicPr>
                   <pic:blipFill>
@@ -8833,12 +8839,12 @@
           <wp:inline distB="114300" distT="114300" distL="114300" distR="114300">
             <wp:extent cx="5731200" cy="1638300"/>
             <wp:effectExtent b="0" l="0" r="0" t="0"/>
-            <wp:docPr id="18" name="image18.png"/>
+            <wp:docPr id="18" name="image24.png"/>
             <a:graphic>
               <a:graphicData uri="http://schemas.openxmlformats.org/drawingml/2006/picture">
                 <pic:pic>
                   <pic:nvPicPr>
-                    <pic:cNvPr id="0" name="image18.png"/>
+                    <pic:cNvPr id="0" name="image24.png"/>
                     <pic:cNvPicPr preferRelativeResize="0"/>
                   </pic:nvPicPr>
                   <pic:blipFill>
@@ -8950,12 +8956,12 @@
           <wp:inline distB="114300" distT="114300" distL="114300" distR="114300">
             <wp:extent cx="5731200" cy="1638300"/>
             <wp:effectExtent b="0" l="0" r="0" t="0"/>
-            <wp:docPr id="19" name="image17.png"/>
+            <wp:docPr id="19" name="image27.png"/>
             <a:graphic>
               <a:graphicData uri="http://schemas.openxmlformats.org/drawingml/2006/picture">
                 <pic:pic>
                   <pic:nvPicPr>
-                    <pic:cNvPr id="0" name="image17.png"/>
+                    <pic:cNvPr id="0" name="image27.png"/>
                     <pic:cNvPicPr preferRelativeResize="0"/>
                   </pic:nvPicPr>
                   <pic:blipFill>
@@ -9136,57 +9142,57 @@
         <w:pStyle w:val="Heading2"/>
         <w:rPr/>
       </w:pPr>
-      <w:bookmarkStart w:colFirst="0" w:colLast="0" w:name="_45knzrr5ahhf" w:id="69"/>
+      <w:bookmarkStart w:colFirst="0" w:colLast="0" w:name="_45knzrr5ahhf" w:id="67"/>
+      <w:bookmarkEnd w:id="67"/>
+      <w:r>
+        <w:rPr>
+          <w:rtl w:val="0"/>
+        </w:rPr>
+        <w:t xml:space="preserve">Chapter 3: Deeper Model</w:t>
+      </w:r>
+    </w:p>
+    <w:p>
+      <w:pPr>
+        <w:pStyle w:val="Heading3"/>
+        <w:rPr/>
+      </w:pPr>
+      <w:bookmarkStart w:colFirst="0" w:colLast="0" w:name="_kpqk6cpmhll" w:id="68"/>
+      <w:bookmarkEnd w:id="68"/>
+      <w:r>
+        <w:rPr>
+          <w:rtl w:val="0"/>
+        </w:rPr>
+        <w:t xml:space="preserve">1. The analysis of data and construction of features</w:t>
+      </w:r>
+    </w:p>
+    <w:p>
+      <w:pPr>
+        <w:rPr/>
+      </w:pPr>
+      <w:r>
+        <w:rPr>
+          <w:rtl w:val="0"/>
+        </w:rPr>
+      </w:r>
+    </w:p>
+    <w:p>
+      <w:pPr>
+        <w:rPr/>
+      </w:pPr>
+      <w:r>
+        <w:rPr>
+          <w:rtl w:val="0"/>
+        </w:rPr>
+        <w:t xml:space="preserve">For this chapter, there are no changes in data analysis.</w:t>
+      </w:r>
+    </w:p>
+    <w:p>
+      <w:pPr>
+        <w:pStyle w:val="Heading3"/>
+        <w:rPr/>
+      </w:pPr>
+      <w:bookmarkStart w:colFirst="0" w:colLast="0" w:name="_nvbficki3xmz" w:id="69"/>
       <w:bookmarkEnd w:id="69"/>
-      <w:r>
-        <w:rPr>
-          <w:rtl w:val="0"/>
-        </w:rPr>
-        <w:t xml:space="preserve">Chapter 3: Deeper Model</w:t>
-      </w:r>
-    </w:p>
-    <w:p>
-      <w:pPr>
-        <w:pStyle w:val="Heading3"/>
-        <w:rPr/>
-      </w:pPr>
-      <w:bookmarkStart w:colFirst="0" w:colLast="0" w:name="_kpqk6cpmhll" w:id="70"/>
-      <w:bookmarkEnd w:id="70"/>
-      <w:r>
-        <w:rPr>
-          <w:rtl w:val="0"/>
-        </w:rPr>
-        <w:t xml:space="preserve">1. The analysis of data and construction of features</w:t>
-      </w:r>
-    </w:p>
-    <w:p>
-      <w:pPr>
-        <w:rPr/>
-      </w:pPr>
-      <w:r>
-        <w:rPr>
-          <w:rtl w:val="0"/>
-        </w:rPr>
-      </w:r>
-    </w:p>
-    <w:p>
-      <w:pPr>
-        <w:rPr/>
-      </w:pPr>
-      <w:r>
-        <w:rPr>
-          <w:rtl w:val="0"/>
-        </w:rPr>
-        <w:t xml:space="preserve">For this chapter, there are no changes in data analysis.</w:t>
-      </w:r>
-    </w:p>
-    <w:p>
-      <w:pPr>
-        <w:pStyle w:val="Heading3"/>
-        <w:rPr/>
-      </w:pPr>
-      <w:bookmarkStart w:colFirst="0" w:colLast="0" w:name="_nvbficki3xmz" w:id="71"/>
-      <w:bookmarkEnd w:id="71"/>
       <w:r>
         <w:rPr>
           <w:rtl w:val="0"/>
@@ -12009,47 +12015,47 @@
         <w:pStyle w:val="Heading3"/>
         <w:rPr/>
       </w:pPr>
-      <w:bookmarkStart w:colFirst="0" w:colLast="0" w:name="_hiymqun5lvhd" w:id="72"/>
+      <w:bookmarkStart w:colFirst="0" w:colLast="0" w:name="_hiymqun5lvhd" w:id="70"/>
+      <w:bookmarkEnd w:id="70"/>
+      <w:r>
+        <w:rPr>
+          <w:rtl w:val="0"/>
+        </w:rPr>
+        <w:t xml:space="preserve">3. The training methodology</w:t>
+      </w:r>
+    </w:p>
+    <w:p>
+      <w:pPr>
+        <w:rPr/>
+      </w:pPr>
+      <w:r>
+        <w:rPr>
+          <w:rtl w:val="0"/>
+        </w:rPr>
+        <w:t xml:space="preserve">The model was initially trained with 40 percent dropout, a learning rate of 0.0001 and 70 epochs (SGD, no L2). Because the validation loss and accuracy were fluctuating a lot, we increased the dropout rate to 60 percent to see whether this had an effect.</w:t>
+      </w:r>
+    </w:p>
+    <w:p>
+      <w:pPr>
+        <w:pStyle w:val="Heading3"/>
+        <w:rPr/>
+      </w:pPr>
+      <w:bookmarkStart w:colFirst="0" w:colLast="0" w:name="_vw9dmrjryptf" w:id="71"/>
+      <w:bookmarkEnd w:id="71"/>
+      <w:r>
+        <w:rPr>
+          <w:rtl w:val="0"/>
+        </w:rPr>
+        <w:t xml:space="preserve">4. Comparison to previous models and analysis of results</w:t>
+      </w:r>
+    </w:p>
+    <w:p>
+      <w:pPr>
+        <w:pStyle w:val="Heading4"/>
+        <w:rPr/>
+      </w:pPr>
+      <w:bookmarkStart w:colFirst="0" w:colLast="0" w:name="_afva83k12ajn" w:id="72"/>
       <w:bookmarkEnd w:id="72"/>
-      <w:r>
-        <w:rPr>
-          <w:rtl w:val="0"/>
-        </w:rPr>
-        <w:t xml:space="preserve">3. The training methodology</w:t>
-      </w:r>
-    </w:p>
-    <w:p>
-      <w:pPr>
-        <w:rPr/>
-      </w:pPr>
-      <w:r>
-        <w:rPr>
-          <w:rtl w:val="0"/>
-        </w:rPr>
-        <w:t xml:space="preserve">The model was initially trained with 40 percent dropout, a learning rate of 0.0001 and 70 epochs (SGD, no L2). Because the validation loss and accuracy were fluctuating a lot, we increased the dropout rate to 60 percent to see whether this had an effect.</w:t>
-      </w:r>
-    </w:p>
-    <w:p>
-      <w:pPr>
-        <w:pStyle w:val="Heading3"/>
-        <w:rPr/>
-      </w:pPr>
-      <w:bookmarkStart w:colFirst="0" w:colLast="0" w:name="_vw9dmrjryptf" w:id="73"/>
-      <w:bookmarkEnd w:id="73"/>
-      <w:r>
-        <w:rPr>
-          <w:rtl w:val="0"/>
-        </w:rPr>
-        <w:t xml:space="preserve">4. Comparison to previous models and analysis of results</w:t>
-      </w:r>
-    </w:p>
-    <w:p>
-      <w:pPr>
-        <w:pStyle w:val="Heading4"/>
-        <w:rPr/>
-      </w:pPr>
-      <w:bookmarkStart w:colFirst="0" w:colLast="0" w:name="_afva83k12ajn" w:id="74"/>
-      <w:bookmarkEnd w:id="74"/>
       <w:r>
         <w:rPr>
           <w:rtl w:val="0"/>
@@ -12067,12 +12073,12 @@
           <wp:inline distB="114300" distT="114300" distL="114300" distR="114300">
             <wp:extent cx="5731200" cy="1625600"/>
             <wp:effectExtent b="0" l="0" r="0" t="0"/>
-            <wp:docPr id="15" name="image6.png"/>
+            <wp:docPr id="15" name="image9.png"/>
             <a:graphic>
               <a:graphicData uri="http://schemas.openxmlformats.org/drawingml/2006/picture">
                 <pic:pic>
                   <pic:nvPicPr>
-                    <pic:cNvPr id="0" name="image6.png"/>
+                    <pic:cNvPr id="0" name="image9.png"/>
                     <pic:cNvPicPr preferRelativeResize="0"/>
                   </pic:nvPicPr>
                   <pic:blipFill>
@@ -12168,8 +12174,8 @@
         <w:pStyle w:val="Heading4"/>
         <w:rPr/>
       </w:pPr>
-      <w:bookmarkStart w:colFirst="0" w:colLast="0" w:name="_7b5p0f7oro99" w:id="75"/>
-      <w:bookmarkEnd w:id="75"/>
+      <w:bookmarkStart w:colFirst="0" w:colLast="0" w:name="_7b5p0f7oro99" w:id="73"/>
+      <w:bookmarkEnd w:id="73"/>
       <w:r>
         <w:rPr>
           <w:rtl w:val="0"/>
@@ -12197,12 +12203,12 @@
           <wp:inline distB="114300" distT="114300" distL="114300" distR="114300">
             <wp:extent cx="5731200" cy="1638300"/>
             <wp:effectExtent b="0" l="0" r="0" t="0"/>
-            <wp:docPr id="5" name="image3.png"/>
+            <wp:docPr id="5" name="image7.png"/>
             <a:graphic>
               <a:graphicData uri="http://schemas.openxmlformats.org/drawingml/2006/picture">
                 <pic:pic>
                   <pic:nvPicPr>
-                    <pic:cNvPr id="0" name="image3.png"/>
+                    <pic:cNvPr id="0" name="image7.png"/>
                     <pic:cNvPicPr preferRelativeResize="0"/>
                   </pic:nvPicPr>
                   <pic:blipFill>
@@ -12310,47 +12316,47 @@
         <w:pStyle w:val="Heading2"/>
         <w:rPr/>
       </w:pPr>
-      <w:bookmarkStart w:colFirst="0" w:colLast="0" w:name="_fl524rqmq04g" w:id="76"/>
+      <w:bookmarkStart w:colFirst="0" w:colLast="0" w:name="_fl524rqmq04g" w:id="74"/>
+      <w:bookmarkEnd w:id="74"/>
+      <w:r>
+        <w:rPr>
+          <w:rtl w:val="0"/>
+        </w:rPr>
+        <w:t xml:space="preserve">Chapter 4: Final Model Comparison</w:t>
+      </w:r>
+    </w:p>
+    <w:p>
+      <w:pPr>
+        <w:pStyle w:val="Heading3"/>
+        <w:rPr/>
+      </w:pPr>
+      <w:bookmarkStart w:colFirst="0" w:colLast="0" w:name="_mddj2h429vr" w:id="75"/>
+      <w:bookmarkEnd w:id="75"/>
+      <w:r>
+        <w:rPr>
+          <w:rtl w:val="0"/>
+        </w:rPr>
+        <w:t xml:space="preserve">1. The analysis of data and construction of features</w:t>
+      </w:r>
+    </w:p>
+    <w:p>
+      <w:pPr>
+        <w:rPr/>
+      </w:pPr>
+      <w:r>
+        <w:rPr>
+          <w:rtl w:val="0"/>
+        </w:rPr>
+        <w:t xml:space="preserve">For this chapter, there are no changes in data analysis. In an earlier milestone, we stated that we would have liked to include data augmentations in the final versions of our model. Due to time constraints, however, we have decided to run these final models without any data augmentations. Moreover, we chose to exclude the data augmentations as the preliminary results did not offer strong convincing evidence of their effectiveness on our dataset.</w:t>
+      </w:r>
+    </w:p>
+    <w:p>
+      <w:pPr>
+        <w:pStyle w:val="Heading3"/>
+        <w:rPr/>
+      </w:pPr>
+      <w:bookmarkStart w:colFirst="0" w:colLast="0" w:name="_mey5t9swm2a7" w:id="76"/>
       <w:bookmarkEnd w:id="76"/>
-      <w:r>
-        <w:rPr>
-          <w:rtl w:val="0"/>
-        </w:rPr>
-        <w:t xml:space="preserve">Chapter 4: Final Model Comparison</w:t>
-      </w:r>
-    </w:p>
-    <w:p>
-      <w:pPr>
-        <w:pStyle w:val="Heading3"/>
-        <w:rPr/>
-      </w:pPr>
-      <w:bookmarkStart w:colFirst="0" w:colLast="0" w:name="_mddj2h429vr" w:id="77"/>
-      <w:bookmarkEnd w:id="77"/>
-      <w:r>
-        <w:rPr>
-          <w:rtl w:val="0"/>
-        </w:rPr>
-        <w:t xml:space="preserve">1. The analysis of data and construction of features</w:t>
-      </w:r>
-    </w:p>
-    <w:p>
-      <w:pPr>
-        <w:rPr/>
-      </w:pPr>
-      <w:r>
-        <w:rPr>
-          <w:rtl w:val="0"/>
-        </w:rPr>
-        <w:t xml:space="preserve">For this chapter, there are no changes in data analysis. In an earlier milestone, we stated that we would have liked to include data augmentations in the final versions of our model. Due to time constraints, however, we have decided to run these final models without any data augmentations. Moreover, we chose to exclude the data augmentations as the preliminary results did not offer strong convincing evidence of their effectiveness on our dataset.</w:t>
-      </w:r>
-    </w:p>
-    <w:p>
-      <w:pPr>
-        <w:pStyle w:val="Heading3"/>
-        <w:rPr/>
-      </w:pPr>
-      <w:bookmarkStart w:colFirst="0" w:colLast="0" w:name="_mey5t9swm2a7" w:id="78"/>
-      <w:bookmarkEnd w:id="78"/>
       <w:r>
         <w:rPr>
           <w:rtl w:val="0"/>
@@ -12431,181 +12437,181 @@
         <w:pStyle w:val="Heading3"/>
         <w:rPr/>
       </w:pPr>
-      <w:bookmarkStart w:colFirst="0" w:colLast="0" w:name="_833vun7ud8nf" w:id="79"/>
+      <w:bookmarkStart w:colFirst="0" w:colLast="0" w:name="_833vun7ud8nf" w:id="77"/>
+      <w:bookmarkEnd w:id="77"/>
+      <w:r>
+        <w:rPr>
+          <w:rtl w:val="0"/>
+        </w:rPr>
+        <w:t xml:space="preserve">3. The training methodology</w:t>
+      </w:r>
+      <w:r>
+        <w:rPr>
+          <w:rtl w:val="0"/>
+        </w:rPr>
+      </w:r>
+    </w:p>
+    <w:p>
+      <w:pPr>
+        <w:rPr/>
+      </w:pPr>
+      <w:r>
+        <w:rPr>
+          <w:rtl w:val="0"/>
+        </w:rPr>
+        <w:t xml:space="preserve">In an attempt to maximize the potential of our two most effective models thus far, we decided to run both of these models for an increased number of epochs. The number of epochs was set to 100, which we believed would help our models to learn as much as the time constraints of this project allowed.</w:t>
+      </w:r>
+      <w:r>
+        <w:rPr>
+          <w:rtl w:val="0"/>
+        </w:rPr>
+      </w:r>
+    </w:p>
+    <w:p>
+      <w:pPr>
+        <w:pStyle w:val="Heading3"/>
+        <w:rPr/>
+      </w:pPr>
+      <w:bookmarkStart w:colFirst="0" w:colLast="0" w:name="_qr3s6c4vpns2" w:id="78"/>
+      <w:bookmarkEnd w:id="78"/>
+      <w:r>
+        <w:rPr>
+          <w:rtl w:val="0"/>
+        </w:rPr>
+        <w:t xml:space="preserve">Metrics</w:t>
+      </w:r>
+    </w:p>
+    <w:p>
+      <w:pPr>
+        <w:rPr/>
+      </w:pPr>
+      <w:r>
+        <w:rPr>
+          <w:rtl w:val="0"/>
+        </w:rPr>
+        <w:t xml:space="preserve">Since the validation accuracy of our two final models is on the same level, introducing a new metric might help us decide which model is the best fit for our purposes. </w:t>
+      </w:r>
+    </w:p>
+    <w:p>
+      <w:pPr>
+        <w:rPr/>
+      </w:pPr>
+      <w:r>
+        <w:rPr>
+          <w:rtl w:val="0"/>
+        </w:rPr>
+      </w:r>
+    </w:p>
+    <w:p>
+      <w:pPr>
+        <w:rPr/>
+      </w:pPr>
+      <w:r>
+        <w:rPr>
+          <w:rtl w:val="0"/>
+        </w:rPr>
+        <w:t xml:space="preserve">In order to determine which of the built in Keras metrics is most important for our model, we have to evaluate the relative importance of false positives, false negatives, true positives and true negatives, since different metrics reflect (some of) these different results. In a real-world application, our model would be a screening tool for pathologists, where predictions of cancerous regions would be forwarded to the pathologist who in turn makes a final evaluation. </w:t>
+      </w:r>
+    </w:p>
+    <w:p>
+      <w:pPr>
+        <w:rPr/>
+      </w:pPr>
+      <w:r>
+        <w:rPr>
+          <w:rtl w:val="0"/>
+        </w:rPr>
+      </w:r>
+    </w:p>
+    <w:p>
+      <w:pPr>
+        <w:rPr/>
+      </w:pPr>
+      <w:r>
+        <w:rPr>
+          <w:rtl w:val="0"/>
+        </w:rPr>
+        <w:t xml:space="preserve">In cases of true positives of the network, the pathologist could confirm the prediction, saving the time the pathologist would need to find this region in a large image. In case of false positives, the region proposed by the network can be ruled out from the area the pathologist needs to examine, and the pathologist can continue examining the leftover area. </w:t>
+      </w:r>
+    </w:p>
+    <w:p>
+      <w:pPr>
+        <w:rPr/>
+      </w:pPr>
+      <w:r>
+        <w:rPr>
+          <w:rtl w:val="0"/>
+        </w:rPr>
+      </w:r>
+    </w:p>
+    <w:p>
+      <w:pPr>
+        <w:rPr/>
+      </w:pPr>
+      <w:r>
+        <w:rPr>
+          <w:rtl w:val="0"/>
+        </w:rPr>
+        <w:t xml:space="preserve">In the case of a true or false negative, no (or little) time is saved, as the pathologist would still need to examine the area more thoroughly to assure that no cancerous tissue is present. So true positives save the most time, as true negatives need a more thorough confirmation. False positives and false negatives save no time at all. That being said, false positives can be seen as a necessary evil in order not to miss any cancerous cells. To conclude, it would make the most sense to design a model which is very sensitive to the detection of cancer cells, since the emphasis in a clinical setting is on making sure whether cancer is present or not. Therefore, it is worth the extra time needed to reevaluate possible false positives. Thus, the sensitivity of the model is more important than its specificity for our purposes. </w:t>
+      </w:r>
+    </w:p>
+    <w:p>
+      <w:pPr>
+        <w:rPr/>
+      </w:pPr>
+      <w:r>
+        <w:rPr>
+          <w:rtl w:val="0"/>
+        </w:rPr>
+      </w:r>
+    </w:p>
+    <w:p>
+      <w:pPr>
+        <w:rPr/>
+      </w:pPr>
+      <w:r>
+        <w:rPr>
+          <w:rtl w:val="0"/>
+        </w:rPr>
+        <w:t xml:space="preserve">Since the recall metric reflects the sensitivity of the model, we decided to include this metric in the evaluation of our two favorite models. We attempted to include a confusion matrix as well, but unfortunately we did not succeed in producing an accurate matrix in time.</w:t>
+      </w:r>
+    </w:p>
+    <w:p>
+      <w:pPr>
+        <w:rPr/>
+      </w:pPr>
+      <w:r>
+        <w:rPr>
+          <w:rtl w:val="0"/>
+        </w:rPr>
+      </w:r>
+    </w:p>
+    <w:p>
+      <w:pPr>
+        <w:pStyle w:val="Heading3"/>
+        <w:rPr/>
+      </w:pPr>
+      <w:bookmarkStart w:colFirst="0" w:colLast="0" w:name="_n6hx2ig5x1u9" w:id="79"/>
       <w:bookmarkEnd w:id="79"/>
       <w:r>
         <w:rPr>
           <w:rtl w:val="0"/>
         </w:rPr>
-        <w:t xml:space="preserve">3. The training methodology</w:t>
-      </w:r>
-      <w:r>
-        <w:rPr>
-          <w:rtl w:val="0"/>
-        </w:rPr>
-      </w:r>
-    </w:p>
-    <w:p>
-      <w:pPr>
-        <w:rPr/>
-      </w:pPr>
-      <w:r>
-        <w:rPr>
-          <w:rtl w:val="0"/>
-        </w:rPr>
-        <w:t xml:space="preserve">In an attempt to maximize the potential of our two most effective models thus far, we decided to run both of these models for an increased number of epochs. The number of epochs was set to 100, which we believed would help our models to learn as much as the time constraints of this project allowed.</w:t>
-      </w:r>
-      <w:r>
-        <w:rPr>
-          <w:rtl w:val="0"/>
-        </w:rPr>
-      </w:r>
-    </w:p>
-    <w:p>
-      <w:pPr>
-        <w:pStyle w:val="Heading3"/>
-        <w:rPr/>
-      </w:pPr>
-      <w:bookmarkStart w:colFirst="0" w:colLast="0" w:name="_qr3s6c4vpns2" w:id="80"/>
+        <w:t xml:space="preserve">Section 4: Model evaluation</w:t>
+      </w:r>
+      <w:r>
+        <w:rPr>
+          <w:rtl w:val="0"/>
+        </w:rPr>
+      </w:r>
+    </w:p>
+    <w:p>
+      <w:pPr>
+        <w:pStyle w:val="Heading4"/>
+        <w:rPr/>
+      </w:pPr>
+      <w:bookmarkStart w:colFirst="0" w:colLast="0" w:name="_9cncrr11av4o" w:id="80"/>
       <w:bookmarkEnd w:id="80"/>
-      <w:r>
-        <w:rPr>
-          <w:rtl w:val="0"/>
-        </w:rPr>
-        <w:t xml:space="preserve">Metrics</w:t>
-      </w:r>
-    </w:p>
-    <w:p>
-      <w:pPr>
-        <w:rPr/>
-      </w:pPr>
-      <w:r>
-        <w:rPr>
-          <w:rtl w:val="0"/>
-        </w:rPr>
-        <w:t xml:space="preserve">Since the validation accuracy of our two final models is on the same level, introducing a new metric might help us decide which model is the best fit for our purposes. </w:t>
-      </w:r>
-    </w:p>
-    <w:p>
-      <w:pPr>
-        <w:rPr/>
-      </w:pPr>
-      <w:r>
-        <w:rPr>
-          <w:rtl w:val="0"/>
-        </w:rPr>
-      </w:r>
-    </w:p>
-    <w:p>
-      <w:pPr>
-        <w:rPr/>
-      </w:pPr>
-      <w:r>
-        <w:rPr>
-          <w:rtl w:val="0"/>
-        </w:rPr>
-        <w:t xml:space="preserve">In order to determine which of the built in Keras metrics is most important for our model, we have to evaluate the relative importance of false positives, false negatives, true positives and true negatives, since different metrics reflect (some of) these different results. In a real-world application, our model would be a screening tool for pathologists, where predictions of cancerous regions would be forwarded to the pathologist who in turn makes a final evaluation. </w:t>
-      </w:r>
-    </w:p>
-    <w:p>
-      <w:pPr>
-        <w:rPr/>
-      </w:pPr>
-      <w:r>
-        <w:rPr>
-          <w:rtl w:val="0"/>
-        </w:rPr>
-      </w:r>
-    </w:p>
-    <w:p>
-      <w:pPr>
-        <w:rPr/>
-      </w:pPr>
-      <w:r>
-        <w:rPr>
-          <w:rtl w:val="0"/>
-        </w:rPr>
-        <w:t xml:space="preserve">In cases of true positives of the network, the pathologist could confirm the prediction, saving the time the pathologist would need to find this region in a large image. In case of false positives, the region proposed by the network can be ruled out from the area the pathologist needs to examine, and the pathologist can continue examining the leftover area. </w:t>
-      </w:r>
-    </w:p>
-    <w:p>
-      <w:pPr>
-        <w:rPr/>
-      </w:pPr>
-      <w:r>
-        <w:rPr>
-          <w:rtl w:val="0"/>
-        </w:rPr>
-      </w:r>
-    </w:p>
-    <w:p>
-      <w:pPr>
-        <w:rPr/>
-      </w:pPr>
-      <w:r>
-        <w:rPr>
-          <w:rtl w:val="0"/>
-        </w:rPr>
-        <w:t xml:space="preserve">In the case of a true or false negative, no (or little) time is saved, as the pathologist would still need to examine the area more thoroughly to assure that no cancerous tissue is present. So true positives save the most time, as true negatives need a more thorough confirmation. False positives and false negatives save no time at all. That being said, false positives can be seen as a necessary evil in order not to miss any cancerous cells. To conclude, it would make the most sense to design a model which is very sensitive to the detection of cancer cells, since the emphasis in a clinical setting is on making sure whether cancer is present or not. Therefore, it is worth the extra time needed to reevaluate possible false positives. Thus, the sensitivity of the model is more important than its specificity for our purposes. </w:t>
-      </w:r>
-    </w:p>
-    <w:p>
-      <w:pPr>
-        <w:rPr/>
-      </w:pPr>
-      <w:r>
-        <w:rPr>
-          <w:rtl w:val="0"/>
-        </w:rPr>
-      </w:r>
-    </w:p>
-    <w:p>
-      <w:pPr>
-        <w:rPr/>
-      </w:pPr>
-      <w:r>
-        <w:rPr>
-          <w:rtl w:val="0"/>
-        </w:rPr>
-        <w:t xml:space="preserve">Since the recall metric reflects the sensitivity of the model, we decided to include this metric in the evaluation of our two favorite models. We attempted to include a confusion matrix as well, but unfortunately we did not succeed in producing an accurate matrix in time.</w:t>
-      </w:r>
-    </w:p>
-    <w:p>
-      <w:pPr>
-        <w:rPr/>
-      </w:pPr>
-      <w:r>
-        <w:rPr>
-          <w:rtl w:val="0"/>
-        </w:rPr>
-      </w:r>
-    </w:p>
-    <w:p>
-      <w:pPr>
-        <w:pStyle w:val="Heading3"/>
-        <w:rPr/>
-      </w:pPr>
-      <w:bookmarkStart w:colFirst="0" w:colLast="0" w:name="_n6hx2ig5x1u9" w:id="81"/>
-      <w:bookmarkEnd w:id="81"/>
-      <w:r>
-        <w:rPr>
-          <w:rtl w:val="0"/>
-        </w:rPr>
-        <w:t xml:space="preserve">Section 4: Model evaluation</w:t>
-      </w:r>
-      <w:r>
-        <w:rPr>
-          <w:rtl w:val="0"/>
-        </w:rPr>
-      </w:r>
-    </w:p>
-    <w:p>
-      <w:pPr>
-        <w:pStyle w:val="Heading4"/>
-        <w:rPr/>
-      </w:pPr>
-      <w:bookmarkStart w:colFirst="0" w:colLast="0" w:name="_9cncrr11av4o" w:id="82"/>
-      <w:bookmarkEnd w:id="82"/>
       <w:r>
         <w:rPr>
           <w:rtl w:val="0"/>
@@ -12623,12 +12629,12 @@
           <wp:inline distB="114300" distT="114300" distL="114300" distR="114300">
             <wp:extent cx="5731200" cy="1625600"/>
             <wp:effectExtent b="0" l="0" r="0" t="0"/>
-            <wp:docPr id="3" name="image4.png"/>
+            <wp:docPr id="3" name="image12.png"/>
             <a:graphic>
               <a:graphicData uri="http://schemas.openxmlformats.org/drawingml/2006/picture">
                 <pic:pic>
                   <pic:nvPicPr>
-                    <pic:cNvPr id="0" name="image4.png"/>
+                    <pic:cNvPr id="0" name="image12.png"/>
                     <pic:cNvPicPr preferRelativeResize="0"/>
                   </pic:nvPicPr>
                   <pic:blipFill>
@@ -12721,8 +12727,8 @@
         <w:pStyle w:val="Heading4"/>
         <w:rPr/>
       </w:pPr>
-      <w:bookmarkStart w:colFirst="0" w:colLast="0" w:name="_cljcrnt2otjw" w:id="83"/>
-      <w:bookmarkEnd w:id="83"/>
+      <w:bookmarkStart w:colFirst="0" w:colLast="0" w:name="_cljcrnt2otjw" w:id="81"/>
+      <w:bookmarkEnd w:id="81"/>
       <w:r>
         <w:rPr>
           <w:rtl w:val="0"/>
@@ -12740,12 +12746,12 @@
           <wp:inline distB="114300" distT="114300" distL="114300" distR="114300">
             <wp:extent cx="5731200" cy="1638300"/>
             <wp:effectExtent b="0" l="0" r="0" t="0"/>
-            <wp:docPr id="29" name="image23.png"/>
+            <wp:docPr id="29" name="image19.png"/>
             <a:graphic>
               <a:graphicData uri="http://schemas.openxmlformats.org/drawingml/2006/picture">
                 <pic:pic>
                   <pic:nvPicPr>
-                    <pic:cNvPr id="0" name="image23.png"/>
+                    <pic:cNvPr id="0" name="image19.png"/>
                     <pic:cNvPicPr preferRelativeResize="0"/>
                   </pic:nvPicPr>
                   <pic:blipFill>
@@ -12885,8 +12891,8 @@
         <w:pStyle w:val="Heading4"/>
         <w:rPr/>
       </w:pPr>
-      <w:bookmarkStart w:colFirst="0" w:colLast="0" w:name="_hrdten4f6sk" w:id="84"/>
-      <w:bookmarkEnd w:id="84"/>
+      <w:bookmarkStart w:colFirst="0" w:colLast="0" w:name="_hrdten4f6sk" w:id="82"/>
+      <w:bookmarkEnd w:id="82"/>
       <w:r>
         <w:rPr>
           <w:rtl w:val="0"/>
@@ -12945,12 +12951,12 @@
           <wp:inline distB="114300" distT="114300" distL="114300" distR="114300">
             <wp:extent cx="5731200" cy="1638300"/>
             <wp:effectExtent b="0" l="0" r="0" t="0"/>
-            <wp:docPr id="10" name="image8.png"/>
+            <wp:docPr id="10" name="image3.png"/>
             <a:graphic>
               <a:graphicData uri="http://schemas.openxmlformats.org/drawingml/2006/picture">
                 <pic:pic>
                   <pic:nvPicPr>
-                    <pic:cNvPr id="0" name="image8.png"/>
+                    <pic:cNvPr id="0" name="image3.png"/>
                     <pic:cNvPicPr preferRelativeResize="0"/>
                   </pic:nvPicPr>
                   <pic:blipFill>
@@ -13057,12 +13063,12 @@
           <wp:inline distB="114300" distT="114300" distL="114300" distR="114300">
             <wp:extent cx="5731200" cy="1638300"/>
             <wp:effectExtent b="0" l="0" r="0" t="0"/>
-            <wp:docPr id="12" name="image1.png"/>
+            <wp:docPr id="12" name="image5.png"/>
             <a:graphic>
               <a:graphicData uri="http://schemas.openxmlformats.org/drawingml/2006/picture">
                 <pic:pic>
                   <pic:nvPicPr>
-                    <pic:cNvPr id="0" name="image1.png"/>
+                    <pic:cNvPr id="0" name="image5.png"/>
                     <pic:cNvPicPr preferRelativeResize="0"/>
                   </pic:nvPicPr>
                   <pic:blipFill>
@@ -13147,8 +13153,8 @@
         <w:pStyle w:val="Heading1"/>
         <w:rPr/>
       </w:pPr>
-      <w:bookmarkStart w:colFirst="0" w:colLast="0" w:name="_eb0q61r8nlop" w:id="85"/>
-      <w:bookmarkEnd w:id="85"/>
+      <w:bookmarkStart w:colFirst="0" w:colLast="0" w:name="_eb0q61r8nlop" w:id="83"/>
+      <w:bookmarkEnd w:id="83"/>
       <w:r>
         <w:rPr>
           <w:rtl w:val="0"/>
@@ -13219,8 +13225,8 @@
         <w:pStyle w:val="Heading1"/>
         <w:rPr/>
       </w:pPr>
-      <w:bookmarkStart w:colFirst="0" w:colLast="0" w:name="_tl2q3ztdtssk" w:id="86"/>
-      <w:bookmarkEnd w:id="86"/>
+      <w:bookmarkStart w:colFirst="0" w:colLast="0" w:name="_tl2q3ztdtssk" w:id="84"/>
+      <w:bookmarkEnd w:id="84"/>
       <w:r>
         <w:rPr>
           <w:rtl w:val="0"/>
@@ -13258,486 +13264,6 @@
           <w:rtl w:val="0"/>
         </w:rPr>
         <w:t xml:space="preserve">Our final model reached a validation accuracy of approximately 93%. The corresponding recall for this iteration of the model was approximately 90%. While these numbers are quite impressive, given the relatively short period allowed for the development of these models, the models are not quite sensitive enough yet to be deployed independently in the clinic. However, if one were to develop a practical user interface for a fully trained model, we believe that convolutional neural networks could serve as a powerful tool for oncologists and pathologists in the clinic of the future. </w:t>
-      </w:r>
-    </w:p>
-    <w:p>
-      <w:pPr>
-        <w:rPr/>
-      </w:pPr>
-      <w:r>
-        <w:rPr>
-          <w:rtl w:val="0"/>
-        </w:rPr>
-      </w:r>
-    </w:p>
-    <w:p>
-      <w:pPr>
-        <w:rPr/>
-      </w:pPr>
-      <w:r>
-        <w:rPr>
-          <w:rtl w:val="0"/>
-        </w:rPr>
-      </w:r>
-    </w:p>
-    <w:p>
-      <w:pPr>
-        <w:rPr/>
-      </w:pPr>
-      <w:r>
-        <w:rPr>
-          <w:rtl w:val="0"/>
-        </w:rPr>
-      </w:r>
-    </w:p>
-    <w:p>
-      <w:pPr>
-        <w:rPr/>
-      </w:pPr>
-      <w:r>
-        <w:rPr>
-          <w:rtl w:val="0"/>
-        </w:rPr>
-      </w:r>
-    </w:p>
-    <w:p>
-      <w:pPr>
-        <w:rPr/>
-      </w:pPr>
-      <w:r>
-        <w:rPr>
-          <w:rtl w:val="0"/>
-        </w:rPr>
-      </w:r>
-    </w:p>
-    <w:p>
-      <w:pPr>
-        <w:rPr/>
-      </w:pPr>
-      <w:r>
-        <w:rPr>
-          <w:rtl w:val="0"/>
-        </w:rPr>
-      </w:r>
-    </w:p>
-    <w:p>
-      <w:pPr>
-        <w:rPr/>
-      </w:pPr>
-      <w:r>
-        <w:rPr>
-          <w:rtl w:val="0"/>
-        </w:rPr>
-      </w:r>
-    </w:p>
-    <w:p>
-      <w:pPr>
-        <w:rPr/>
-      </w:pPr>
-      <w:r>
-        <w:rPr>
-          <w:rtl w:val="0"/>
-        </w:rPr>
-      </w:r>
-    </w:p>
-    <w:p>
-      <w:pPr>
-        <w:rPr/>
-      </w:pPr>
-      <w:r>
-        <w:rPr>
-          <w:rtl w:val="0"/>
-        </w:rPr>
-      </w:r>
-    </w:p>
-    <w:p>
-      <w:pPr>
-        <w:rPr/>
-      </w:pPr>
-      <w:r>
-        <w:rPr>
-          <w:rtl w:val="0"/>
-        </w:rPr>
-      </w:r>
-    </w:p>
-    <w:p>
-      <w:pPr>
-        <w:rPr/>
-      </w:pPr>
-      <w:r>
-        <w:rPr>
-          <w:rtl w:val="0"/>
-        </w:rPr>
-      </w:r>
-    </w:p>
-    <w:p>
-      <w:pPr>
-        <w:rPr/>
-      </w:pPr>
-      <w:r>
-        <w:rPr>
-          <w:rtl w:val="0"/>
-        </w:rPr>
-      </w:r>
-    </w:p>
-    <w:p>
-      <w:pPr>
-        <w:rPr/>
-      </w:pPr>
-      <w:r>
-        <w:rPr>
-          <w:rtl w:val="0"/>
-        </w:rPr>
-      </w:r>
-    </w:p>
-    <w:p>
-      <w:pPr>
-        <w:rPr/>
-      </w:pPr>
-      <w:r>
-        <w:rPr>
-          <w:rtl w:val="0"/>
-        </w:rPr>
-      </w:r>
-    </w:p>
-    <w:p>
-      <w:pPr>
-        <w:rPr/>
-      </w:pPr>
-      <w:r>
-        <w:rPr>
-          <w:rtl w:val="0"/>
-        </w:rPr>
-      </w:r>
-    </w:p>
-    <w:p>
-      <w:pPr>
-        <w:rPr/>
-      </w:pPr>
-      <w:r>
-        <w:rPr>
-          <w:rtl w:val="0"/>
-        </w:rPr>
-      </w:r>
-    </w:p>
-    <w:p>
-      <w:pPr>
-        <w:rPr/>
-      </w:pPr>
-      <w:r>
-        <w:rPr>
-          <w:rtl w:val="0"/>
-        </w:rPr>
-      </w:r>
-    </w:p>
-    <w:p>
-      <w:pPr>
-        <w:rPr/>
-      </w:pPr>
-      <w:r>
-        <w:rPr>
-          <w:rtl w:val="0"/>
-        </w:rPr>
-      </w:r>
-    </w:p>
-    <w:p>
-      <w:pPr>
-        <w:rPr/>
-      </w:pPr>
-      <w:r>
-        <w:rPr>
-          <w:rtl w:val="0"/>
-        </w:rPr>
-      </w:r>
-    </w:p>
-    <w:p>
-      <w:pPr>
-        <w:rPr/>
-      </w:pPr>
-      <w:r>
-        <w:rPr>
-          <w:rtl w:val="0"/>
-        </w:rPr>
-      </w:r>
-    </w:p>
-    <w:p>
-      <w:pPr>
-        <w:rPr/>
-      </w:pPr>
-      <w:r>
-        <w:rPr>
-          <w:rtl w:val="0"/>
-        </w:rPr>
-      </w:r>
-    </w:p>
-    <w:p>
-      <w:pPr>
-        <w:rPr/>
-      </w:pPr>
-      <w:r>
-        <w:rPr>
-          <w:rtl w:val="0"/>
-        </w:rPr>
-      </w:r>
-    </w:p>
-    <w:p>
-      <w:pPr>
-        <w:rPr/>
-      </w:pPr>
-      <w:r>
-        <w:rPr>
-          <w:rtl w:val="0"/>
-        </w:rPr>
-      </w:r>
-    </w:p>
-    <w:p>
-      <w:pPr>
-        <w:rPr/>
-      </w:pPr>
-      <w:r>
-        <w:rPr>
-          <w:rtl w:val="0"/>
-        </w:rPr>
-      </w:r>
-    </w:p>
-    <w:p>
-      <w:pPr>
-        <w:rPr/>
-      </w:pPr>
-      <w:r>
-        <w:rPr>
-          <w:rtl w:val="0"/>
-        </w:rPr>
-      </w:r>
-    </w:p>
-    <w:p>
-      <w:pPr>
-        <w:rPr/>
-      </w:pPr>
-      <w:r>
-        <w:rPr>
-          <w:rtl w:val="0"/>
-        </w:rPr>
-      </w:r>
-    </w:p>
-    <w:p>
-      <w:pPr>
-        <w:rPr/>
-      </w:pPr>
-      <w:r>
-        <w:rPr>
-          <w:rtl w:val="0"/>
-        </w:rPr>
-      </w:r>
-    </w:p>
-    <w:p>
-      <w:pPr>
-        <w:rPr/>
-      </w:pPr>
-      <w:r>
-        <w:rPr>
-          <w:rtl w:val="0"/>
-        </w:rPr>
-      </w:r>
-    </w:p>
-    <w:p>
-      <w:pPr>
-        <w:rPr/>
-      </w:pPr>
-      <w:r>
-        <w:rPr>
-          <w:rtl w:val="0"/>
-        </w:rPr>
-      </w:r>
-    </w:p>
-    <w:p>
-      <w:pPr>
-        <w:rPr/>
-      </w:pPr>
-      <w:r>
-        <w:rPr>
-          <w:rtl w:val="0"/>
-        </w:rPr>
-      </w:r>
-    </w:p>
-    <w:p>
-      <w:pPr>
-        <w:rPr/>
-      </w:pPr>
-      <w:r>
-        <w:rPr>
-          <w:rtl w:val="0"/>
-        </w:rPr>
-      </w:r>
-    </w:p>
-    <w:p>
-      <w:pPr>
-        <w:rPr/>
-      </w:pPr>
-      <w:r>
-        <w:rPr>
-          <w:rtl w:val="0"/>
-        </w:rPr>
-      </w:r>
-    </w:p>
-    <w:p>
-      <w:pPr>
-        <w:rPr/>
-      </w:pPr>
-      <w:r>
-        <w:rPr>
-          <w:rtl w:val="0"/>
-        </w:rPr>
-      </w:r>
-    </w:p>
-    <w:p>
-      <w:pPr>
-        <w:rPr/>
-      </w:pPr>
-      <w:r>
-        <w:rPr>
-          <w:rtl w:val="0"/>
-        </w:rPr>
-      </w:r>
-    </w:p>
-    <w:p>
-      <w:pPr>
-        <w:rPr/>
-      </w:pPr>
-      <w:r>
-        <w:rPr>
-          <w:rtl w:val="0"/>
-        </w:rPr>
-      </w:r>
-    </w:p>
-    <w:p>
-      <w:pPr>
-        <w:rPr/>
-      </w:pPr>
-      <w:r>
-        <w:rPr>
-          <w:rtl w:val="0"/>
-        </w:rPr>
-      </w:r>
-    </w:p>
-    <w:p>
-      <w:pPr>
-        <w:rPr/>
-      </w:pPr>
-      <w:r>
-        <w:rPr>
-          <w:rtl w:val="0"/>
-        </w:rPr>
-      </w:r>
-    </w:p>
-    <w:p>
-      <w:pPr>
-        <w:rPr/>
-      </w:pPr>
-      <w:r>
-        <w:rPr>
-          <w:rtl w:val="0"/>
-        </w:rPr>
-      </w:r>
-    </w:p>
-    <w:p>
-      <w:pPr>
-        <w:rPr/>
-      </w:pPr>
-      <w:r>
-        <w:rPr>
-          <w:rtl w:val="0"/>
-        </w:rPr>
-      </w:r>
-    </w:p>
-    <w:p>
-      <w:pPr>
-        <w:rPr/>
-      </w:pPr>
-      <w:r>
-        <w:rPr>
-          <w:rtl w:val="0"/>
-        </w:rPr>
-      </w:r>
-    </w:p>
-    <w:p>
-      <w:pPr>
-        <w:rPr/>
-      </w:pPr>
-      <w:r>
-        <w:rPr>
-          <w:rtl w:val="0"/>
-        </w:rPr>
-      </w:r>
-    </w:p>
-    <w:p>
-      <w:pPr>
-        <w:rPr/>
-      </w:pPr>
-      <w:r>
-        <w:rPr>
-          <w:rtl w:val="0"/>
-        </w:rPr>
-      </w:r>
-    </w:p>
-    <w:p>
-      <w:pPr>
-        <w:rPr/>
-      </w:pPr>
-      <w:r>
-        <w:rPr>
-          <w:rtl w:val="0"/>
-        </w:rPr>
-      </w:r>
-    </w:p>
-    <w:p>
-      <w:pPr>
-        <w:rPr/>
-      </w:pPr>
-      <w:r>
-        <w:rPr>
-          <w:rtl w:val="0"/>
-        </w:rPr>
-      </w:r>
-    </w:p>
-    <w:p>
-      <w:pPr>
-        <w:rPr/>
-      </w:pPr>
-      <w:r>
-        <w:rPr>
-          <w:rtl w:val="0"/>
-        </w:rPr>
-      </w:r>
-    </w:p>
-    <w:p>
-      <w:pPr>
-        <w:rPr/>
-      </w:pPr>
-      <w:r>
-        <w:rPr>
-          <w:rtl w:val="0"/>
-        </w:rPr>
-      </w:r>
-    </w:p>
-    <w:p>
-      <w:pPr>
-        <w:rPr/>
-      </w:pPr>
-      <w:r>
-        <w:rPr>
-          <w:rtl w:val="0"/>
-        </w:rPr>
-      </w:r>
-    </w:p>
-    <w:p>
-      <w:pPr>
-        <w:rPr/>
-      </w:pPr>
-      <w:r>
-        <w:rPr>
-          <w:rtl w:val="0"/>
-        </w:rPr>
       </w:r>
     </w:p>
     <w:p>
@@ -13850,7 +13376,23 @@
         <w:rPr>
           <w:rtl w:val="0"/>
         </w:rPr>
-        <w:t xml:space="preserve">3.       https://github.com/basveeling/pcam</w:t>
+        <w:t xml:space="preserve">3.       </w:t>
+      </w:r>
+      <w:hyperlink r:id="rId40">
+        <w:r>
+          <w:rPr>
+            <w:color w:val="1155cc"/>
+            <w:u w:val="single"/>
+            <w:rtl w:val="0"/>
+          </w:rPr>
+          <w:t xml:space="preserve">https://github.com/basveeling/pcam</w:t>
+        </w:r>
+      </w:hyperlink>
+      <w:r>
+        <w:rPr>
+          <w:rtl w:val="0"/>
+        </w:rPr>
+        <w:t xml:space="preserve"> </w:t>
       </w:r>
     </w:p>
     <w:p>
@@ -13881,7 +13423,7 @@
         </w:rPr>
         <w:t xml:space="preserve"> (pp. 210-218). Springer, Cham.</w:t>
       </w:r>
-      <w:hyperlink r:id="rId40">
+      <w:hyperlink r:id="rId41">
         <w:r>
           <w:rPr>
             <w:rtl w:val="0"/>
@@ -13889,7 +13431,7 @@
           <w:t xml:space="preserve"> </w:t>
         </w:r>
       </w:hyperlink>
-      <w:hyperlink r:id="rId41">
+      <w:hyperlink r:id="rId42">
         <w:r>
           <w:rPr>
             <w:color w:val="1155cc"/>
@@ -13921,7 +13463,7 @@
         <w:t xml:space="preserve">5.</w:t>
         <w:tab/>
       </w:r>
-      <w:hyperlink r:id="rId42">
+      <w:hyperlink r:id="rId43">
         <w:r>
           <w:rPr>
             <w:color w:val="1155cc"/>
@@ -13953,16 +13495,8 @@
         <w:rPr>
           <w:rtl w:val="0"/>
         </w:rPr>
-        <w:t xml:space="preserve">6.      </w:t>
-      </w:r>
-      <w:hyperlink r:id="rId43">
-        <w:r>
-          <w:rPr>
-            <w:rtl w:val="0"/>
-          </w:rPr>
-          <w:t xml:space="preserve"> </w:t>
-        </w:r>
-      </w:hyperlink>
+        <w:t xml:space="preserve">6.   </w:t>
+      </w:r>
       <w:hyperlink r:id="rId44">
         <w:r>
           <w:rPr>

</xml_diff>